<commit_message>
Revised proposal for clarity and vulgarity
</commit_message>
<xml_diff>
--- a/proposal.docx
+++ b/proposal.docx
@@ -59,7 +59,7 @@
           <w:sz w:val="28"/>
           <w:szCs w:val="28"/>
         </w:rPr>
-        <w:t>Therapist: a Brainfuck interpreter</w:t>
+        <w:t>Therapist: a Brainf* interpreter</w:t>
       </w:r>
     </w:p>
     <w:p>
@@ -148,7 +148,7 @@
           <w:szCs w:val="24"/>
         </w:rPr>
         <w:tab/>
-        <w:t xml:space="preserve">Brainfuck is a very simple esoteric language created by </w:t>
+        <w:t xml:space="preserve">Brainf* is a very simple esoteric language created by </w:t>
       </w:r>
       <w:r>
         <w:rPr>
@@ -263,7 +263,7 @@
           <w:sz w:val="24"/>
           <w:szCs w:val="24"/>
         </w:rPr>
-        <w:t>I’d like to build a decent interpreter for Brainfuck. Some extra command line options and a debug mode would be cool too.</w:t>
+        <w:t>I’d like to build a decent interpreter for Brainf*. Given that it’s especially simple to implement, a good portion of my focus (and code) is going to be focused around particular extra features.</w:t>
       </w:r>
     </w:p>
     <w:p>
@@ -392,7 +392,7 @@
           <w:u w:val="none"/>
         </w:rPr>
         <w:tab/>
-        <w:t>The first challenge that comes to mind for an utmost basic implentation of Brainfuck is looping, especially nested loops. My current plan is to use a stack to keep track of loops, storing the locations of left brackets for proper jumping.</w:t>
+        <w:t>The first challenge that comes to mind for an utmost basic implentation of Brainf* is looping, especially nested loops. My current plan is to use a stack to keep track of loops, storing the locations of left brackets for proper jumping.</w:t>
       </w:r>
     </w:p>
     <w:p>
@@ -452,7 +452,7 @@
           <w:u w:val="none"/>
         </w:rPr>
         <w:tab/>
-        <w:t>There’s a lot of variations between implementations; how long should the array be? Urban Müller’s implementation was 30,000 cells. How many bits in a cell? Some support 8 bits, others would argue for 32. Signed or unsigned? Should I/O always be considered ASCII values instead of raw integers? And so on. Luckily, a number of common conventions have been established regarding these questions and more.</w:t>
+        <w:t>There’s a lot of variation between implementations; how long should the array be? Urban Müller’s implementation was 30,000 cells. How many bits in a cell? Some support 8 bits, others would argue for 32. Signed or unsigned? Should I/O always be considered ASCII values instead of raw integers? And so on. Luckily, a number of common conventions have been established regarding these questions and more.</w:t>
       </w:r>
     </w:p>
     <w:p>
@@ -577,68 +577,37 @@
           <w:u w:val="none"/>
         </w:rPr>
         <w:tab/>
-        <w:t xml:space="preserve">I plan for the majority of my code to use C/C++, though I may very well end up investing some code in a scripting language for tasks such as compilation and packaging; maybe also some inline assembly for maximum </w:t>
-      </w:r>
-      <w:r>
-        <w:rPr>
-          <w:b w:val="false"/>
-          <w:bCs w:val="false"/>
-          <w:i/>
-          <w:iCs/>
-          <w:caps w:val="false"/>
-          <w:smallCaps w:val="false"/>
-          <w:color w:val="000000"/>
-          <w:spacing w:val="0"/>
-          <w:sz w:val="24"/>
-          <w:szCs w:val="24"/>
-          <w:u w:val="none"/>
-        </w:rPr>
-        <w:t>fun</w:t>
-      </w:r>
-      <w:r>
-        <w:rPr>
-          <w:b w:val="false"/>
-          <w:bCs w:val="false"/>
-          <w:i w:val="false"/>
-          <w:caps w:val="false"/>
-          <w:smallCaps w:val="false"/>
-          <w:color w:val="000000"/>
-          <w:spacing w:val="0"/>
-          <w:sz w:val="24"/>
-          <w:szCs w:val="24"/>
-          <w:u w:val="none"/>
-        </w:rPr>
-        <w:t xml:space="preserve">. Naturally, I hope to learn a </w:t>
-      </w:r>
-      <w:r>
-        <w:rPr>
-          <w:b w:val="false"/>
-          <w:bCs w:val="false"/>
-          <w:i w:val="false"/>
-          <w:caps w:val="false"/>
-          <w:smallCaps w:val="false"/>
-          <w:color w:val="000000"/>
-          <w:spacing w:val="0"/>
-          <w:sz w:val="24"/>
-          <w:szCs w:val="24"/>
-          <w:u w:val="none"/>
-        </w:rPr>
-        <w:t xml:space="preserve">good </w:t>
-      </w:r>
-      <w:r>
-        <w:rPr>
-          <w:b w:val="false"/>
-          <w:bCs w:val="false"/>
-          <w:i w:val="false"/>
-          <w:caps w:val="false"/>
-          <w:smallCaps w:val="false"/>
-          <w:color w:val="000000"/>
-          <w:spacing w:val="0"/>
-          <w:sz w:val="24"/>
-          <w:szCs w:val="24"/>
-          <w:u w:val="none"/>
-        </w:rPr>
-        <w:t>deal about interpreter design, at least at a basic level, and I’m also really interested in learning how to package software for say, a linux repository, so it can be downloaded and setup directly through a package manager. In a more general sense, I also hope to become more familiar with the intracacies of C/C++, and get more experience with scripting languages.</w:t>
+        <w:t xml:space="preserve">I plan for the majority of my code to use C++, though I may very well end up investing some code in a scripting language for tasks such as compilation and packaging. Naturally, I hope to learn something about interpreter design, and I’m also really interested in learning how to package software for say, a linux repository, so it can be downloaded and setup directly through a package manager. In a more general sense, I also hope to become more familiar with the intracacies of C++, and </w:t>
+      </w:r>
+      <w:r>
+        <w:rPr>
+          <w:b w:val="false"/>
+          <w:bCs w:val="false"/>
+          <w:i w:val="false"/>
+          <w:caps w:val="false"/>
+          <w:smallCaps w:val="false"/>
+          <w:color w:val="000000"/>
+          <w:spacing w:val="0"/>
+          <w:sz w:val="24"/>
+          <w:szCs w:val="24"/>
+          <w:u w:val="none"/>
+        </w:rPr>
+        <w:t>other languages I may end up using</w:t>
+      </w:r>
+      <w:r>
+        <w:rPr>
+          <w:b w:val="false"/>
+          <w:bCs w:val="false"/>
+          <w:i w:val="false"/>
+          <w:caps w:val="false"/>
+          <w:smallCaps w:val="false"/>
+          <w:color w:val="000000"/>
+          <w:spacing w:val="0"/>
+          <w:sz w:val="24"/>
+          <w:szCs w:val="24"/>
+          <w:u w:val="none"/>
+        </w:rPr>
+        <w:t>. I’d also like to implement some graphical features for the debugger, ideally with the GTK library. I’ve never worked with it before and it would be a nice chance to teach myself an entirely new library.</w:t>
       </w:r>
     </w:p>
     <w:p>
@@ -755,37 +724,7 @@
           <w:szCs w:val="24"/>
           <w:u w:val="none"/>
         </w:rPr>
-        <w:t xml:space="preserve">Basic interpreter – provide a source file </w:t>
-      </w:r>
-      <w:r>
-        <w:rPr>
-          <w:b w:val="false"/>
-          <w:bCs w:val="false"/>
-          <w:i w:val="false"/>
-          <w:caps w:val="false"/>
-          <w:smallCaps w:val="false"/>
-          <w:color w:val="000000"/>
-          <w:spacing w:val="0"/>
-          <w:sz w:val="24"/>
-          <w:szCs w:val="24"/>
-          <w:u w:val="none"/>
-        </w:rPr>
-        <w:t xml:space="preserve">to be interpreted </w:t>
-      </w:r>
-      <w:r>
-        <w:rPr>
-          <w:b w:val="false"/>
-          <w:bCs w:val="false"/>
-          <w:i w:val="false"/>
-          <w:caps w:val="false"/>
-          <w:smallCaps w:val="false"/>
-          <w:color w:val="000000"/>
-          <w:spacing w:val="0"/>
-          <w:sz w:val="24"/>
-          <w:szCs w:val="24"/>
-          <w:u w:val="none"/>
-        </w:rPr>
-        <w:t>as a Brainfuck program.</w:t>
+        <w:t>Basic interpreter – provide a source file to be interpreted as a Brainf* program.</w:t>
       </w:r>
     </w:p>
     <w:p>
@@ -844,22 +783,7 @@
           <w:szCs w:val="24"/>
           <w:u w:val="none"/>
         </w:rPr>
-        <w:t xml:space="preserve">Simple options – switch certain options for the interpreter with flags. Un/signed bytes, array size, </w:t>
-      </w:r>
-      <w:r>
-        <w:rPr>
-          <w:b w:val="false"/>
-          <w:bCs w:val="false"/>
-          <w:i w:val="false"/>
-          <w:caps w:val="false"/>
-          <w:smallCaps w:val="false"/>
-          <w:color w:val="000000"/>
-          <w:spacing w:val="0"/>
-          <w:sz w:val="24"/>
-          <w:szCs w:val="24"/>
-          <w:u w:val="none"/>
-        </w:rPr>
-        <w:t>and</w:t>
+        <w:t>Simple options – switch certain options for the interpreter with flags. Un/signed bytes, array size, and</w:t>
       </w:r>
     </w:p>
     <w:p>
@@ -941,34 +865,30 @@
           <w:szCs w:val="24"/>
           <w:u w:val="none"/>
         </w:rPr>
-        <w:t>Debug mode – a particular feature that I haven’t seen yet would be a cool graphical debug mode, showing the states of particular stacks, and stepping through code, allowing the user to watch the array change, one command at a time. Maybe also more specific options for it. I’ll probably use the curses C library for this, I’d like to learn to do more with it.</w:t>
-      </w:r>
-    </w:p>
-    <w:p>
-      <w:pPr>
-        <w:pStyle w:val="Normal"/>
-        <w:spacing w:lineRule="auto" w:line="276"/>
-        <w:jc w:val="left"/>
-        <w:rPr/>
-      </w:pPr>
-      <w:r>
-        <w:rPr/>
-      </w:r>
-    </w:p>
-    <w:p>
-      <w:pPr>
-        <w:pStyle w:val="Normal"/>
-        <w:spacing w:lineRule="auto" w:line="276"/>
-        <w:jc w:val="left"/>
-        <w:rPr/>
-      </w:pPr>
-      <w:r>
-        <w:rPr/>
-        <w:t xml:space="preserve">REPL – I’d also like to work on a simple REPL </w:t>
-      </w:r>
-      <w:r>
-        <w:rPr/>
-        <w:t>command line shell. Considering the nature of Brainfuck, immediate feedback on each command would be handy.</w:t>
+        <w:t xml:space="preserve">Debug mode – a particular feature that I haven’t seen yet would be a cool graphical debug mode, showing the states of particular stacks, and stepping through code, allowing the user to watch the array change, one command at a time. </w:t>
+      </w:r>
+    </w:p>
+    <w:p>
+      <w:pPr>
+        <w:pStyle w:val="Normal"/>
+        <w:spacing w:lineRule="auto" w:line="276"/>
+        <w:jc w:val="left"/>
+        <w:rPr/>
+      </w:pPr>
+      <w:r>
+        <w:rPr/>
+      </w:r>
+    </w:p>
+    <w:p>
+      <w:pPr>
+        <w:pStyle w:val="Normal"/>
+        <w:spacing w:lineRule="auto" w:line="276"/>
+        <w:jc w:val="left"/>
+        <w:rPr/>
+      </w:pPr>
+      <w:r>
+        <w:rPr/>
+        <w:t>REPL – I’d also like to work on a simple REPL shell. Considering the nature of Brainf*, immediate testing and feedback would be nice to have.</w:t>
       </w:r>
     </w:p>
     <w:p>
@@ -1028,74 +948,59 @@
         <w:pStyle w:val="Normal"/>
         <w:spacing w:lineRule="auto" w:line="276"/>
         <w:jc w:val="left"/>
-        <w:rPr>
-          <w:b w:val="false"/>
-          <w:b w:val="false"/>
-          <w:bCs w:val="false"/>
-          <w:u w:val="none"/>
-        </w:rPr>
-      </w:pPr>
-      <w:r>
-        <w:rPr>
-          <w:b w:val="false"/>
-          <w:bCs w:val="false"/>
-          <w:u w:val="none"/>
-        </w:rPr>
-        <w:t>Total points – 90</w:t>
-      </w:r>
-    </w:p>
-    <w:p>
-      <w:pPr>
-        <w:pStyle w:val="Normal"/>
-        <w:spacing w:lineRule="auto" w:line="276"/>
-        <w:jc w:val="left"/>
-        <w:rPr>
-          <w:b w:val="false"/>
-          <w:b w:val="false"/>
-          <w:bCs w:val="false"/>
-          <w:u w:val="none"/>
-        </w:rPr>
-      </w:pPr>
-      <w:r>
-        <w:rPr>
-          <w:b w:val="false"/>
-          <w:bCs w:val="false"/>
-          <w:u w:val="none"/>
-        </w:rPr>
-      </w:r>
-    </w:p>
-    <w:p>
-      <w:pPr>
-        <w:pStyle w:val="Normal"/>
-        <w:spacing w:lineRule="auto" w:line="276"/>
-        <w:jc w:val="left"/>
-        <w:rPr>
-          <w:b w:val="false"/>
-          <w:b w:val="false"/>
-          <w:bCs w:val="false"/>
-          <w:u w:val="none"/>
-        </w:rPr>
-      </w:pPr>
-      <w:r>
-        <w:rPr>
-          <w:b w:val="false"/>
-          <w:bCs w:val="false"/>
-          <w:u w:val="none"/>
-        </w:rPr>
-        <w:t>Basic interpreter setup – 70</w:t>
-      </w:r>
-    </w:p>
-    <w:p>
-      <w:pPr>
-        <w:pStyle w:val="Normal"/>
-        <w:spacing w:lineRule="auto" w:line="276"/>
-        <w:jc w:val="left"/>
-        <w:rPr>
-          <w:b w:val="false"/>
-          <w:b w:val="false"/>
-          <w:bCs w:val="false"/>
-          <w:u w:val="none"/>
-        </w:rPr>
+        <w:rPr/>
+      </w:pPr>
+      <w:r>
+        <w:rPr>
+          <w:b w:val="false"/>
+          <w:bCs w:val="false"/>
+          <w:u w:val="none"/>
+        </w:rPr>
+        <w:t>Total points – 100</w:t>
+      </w:r>
+    </w:p>
+    <w:p>
+      <w:pPr>
+        <w:pStyle w:val="Normal"/>
+        <w:spacing w:lineRule="auto" w:line="276"/>
+        <w:jc w:val="left"/>
+        <w:rPr>
+          <w:b w:val="false"/>
+          <w:b w:val="false"/>
+          <w:bCs w:val="false"/>
+          <w:u w:val="none"/>
+        </w:rPr>
+      </w:pPr>
+      <w:r>
+        <w:rPr>
+          <w:b w:val="false"/>
+          <w:bCs w:val="false"/>
+          <w:u w:val="none"/>
+        </w:rPr>
+      </w:r>
+    </w:p>
+    <w:p>
+      <w:pPr>
+        <w:pStyle w:val="Normal"/>
+        <w:spacing w:lineRule="auto" w:line="276"/>
+        <w:jc w:val="left"/>
+        <w:rPr/>
+      </w:pPr>
+      <w:r>
+        <w:rPr>
+          <w:b w:val="false"/>
+          <w:bCs w:val="false"/>
+          <w:u w:val="none"/>
+        </w:rPr>
+        <w:t>Basic interpreter setup – 40</w:t>
+      </w:r>
+    </w:p>
+    <w:p>
+      <w:pPr>
+        <w:pStyle w:val="Normal"/>
+        <w:spacing w:lineRule="auto" w:line="276"/>
+        <w:jc w:val="left"/>
+        <w:rPr/>
       </w:pPr>
       <w:r>
         <w:rPr>
@@ -1112,12 +1017,7 @@
         <w:pStyle w:val="Normal"/>
         <w:spacing w:lineRule="auto" w:line="276"/>
         <w:jc w:val="left"/>
-        <w:rPr>
-          <w:b w:val="false"/>
-          <w:b w:val="false"/>
-          <w:bCs w:val="false"/>
-          <w:u w:val="none"/>
-        </w:rPr>
+        <w:rPr/>
       </w:pPr>
       <w:r>
         <w:rPr>
@@ -1142,23 +1042,23 @@
           <w:bCs w:val="false"/>
           <w:u w:val="none"/>
         </w:rPr>
-        <w:t>Debug mode – 20</w:t>
-      </w:r>
-    </w:p>
-    <w:p>
-      <w:pPr>
-        <w:pStyle w:val="Normal"/>
-        <w:spacing w:lineRule="auto" w:line="276"/>
-        <w:jc w:val="left"/>
-        <w:rPr/>
-      </w:pPr>
-      <w:r>
-        <w:rPr>
-          <w:b w:val="false"/>
-          <w:bCs w:val="false"/>
-          <w:u w:val="none"/>
-        </w:rPr>
-        <w:t>REPL shell – 15</w:t>
+        <w:t>Debug mode – 50</w:t>
+      </w:r>
+    </w:p>
+    <w:p>
+      <w:pPr>
+        <w:pStyle w:val="Normal"/>
+        <w:spacing w:lineRule="auto" w:line="276"/>
+        <w:jc w:val="left"/>
+        <w:rPr/>
+      </w:pPr>
+      <w:r>
+        <w:rPr>
+          <w:b w:val="false"/>
+          <w:bCs w:val="false"/>
+          <w:u w:val="none"/>
+        </w:rPr>
+        <w:t>REPL shell – 20</w:t>
       </w:r>
     </w:p>
     <w:p>
@@ -1244,27 +1144,38 @@
         <w:pStyle w:val="Normal"/>
         <w:spacing w:lineRule="auto" w:line="276"/>
         <w:jc w:val="left"/>
-        <w:rPr>
-          <w:b w:val="false"/>
-          <w:b w:val="false"/>
-          <w:bCs w:val="false"/>
-          <w:u w:val="none"/>
-        </w:rPr>
-      </w:pPr>
-      <w:r>
-        <w:rPr>
-          <w:b w:val="false"/>
-          <w:bCs w:val="false"/>
-          <w:u w:val="none"/>
-        </w:rPr>
-        <w:t>Scale – out of 90 points</w:t>
+        <w:rPr/>
+      </w:pPr>
+      <w:r>
+        <w:rPr>
+          <w:b w:val="false"/>
+          <w:bCs w:val="false"/>
+          <w:u w:val="none"/>
+        </w:rPr>
+        <w:t xml:space="preserve">Scale – out of </w:t>
+      </w:r>
+      <w:r>
+        <w:rPr>
+          <w:b w:val="false"/>
+          <w:bCs w:val="false"/>
+          <w:u w:val="none"/>
+        </w:rPr>
+        <w:t>100</w:t>
+      </w:r>
+      <w:r>
+        <w:rPr>
+          <w:b w:val="false"/>
+          <w:bCs w:val="false"/>
+          <w:u w:val="none"/>
+        </w:rPr>
+        <w:t xml:space="preserve"> points</w:t>
       </w:r>
     </w:p>
     <w:tbl>
       <w:tblPr>
         <w:tblW w:w="9972" w:type="dxa"/>
         <w:jc w:val="left"/>
-        <w:tblInd w:w="50" w:type="dxa"/>
+        <w:tblInd w:w="45" w:type="dxa"/>
         <w:tblBorders>
           <w:top w:val="single" w:sz="2" w:space="0" w:color="000001"/>
           <w:left w:val="single" w:sz="2" w:space="0" w:color="000001"/>
@@ -1273,7 +1184,7 @@
         </w:tblBorders>
         <w:tblCellMar>
           <w:top w:w="55" w:type="dxa"/>
-          <w:left w:w="48" w:type="dxa"/>
+          <w:left w:w="42" w:type="dxa"/>
           <w:bottom w:w="55" w:type="dxa"/>
           <w:right w:w="55" w:type="dxa"/>
         </w:tblCellMar>
@@ -1281,9 +1192,9 @@
       <w:tblGrid>
         <w:gridCol w:w="1994"/>
         <w:gridCol w:w="1994"/>
-        <w:gridCol w:w="1997"/>
+        <w:gridCol w:w="1999"/>
         <w:gridCol w:w="1994"/>
-        <w:gridCol w:w="1993"/>
+        <w:gridCol w:w="1991"/>
       </w:tblGrid>
       <w:tr>
         <w:trPr/>
@@ -1298,7 +1209,7 @@
             </w:tcBorders>
             <w:shd w:fill="auto" w:val="clear"/>
             <w:tcMar>
-              <w:left w:w="48" w:type="dxa"/>
+              <w:left w:w="42" w:type="dxa"/>
             </w:tcMar>
           </w:tcPr>
           <w:p>
@@ -1331,7 +1242,7 @@
             </w:tcBorders>
             <w:shd w:fill="auto" w:val="clear"/>
             <w:tcMar>
-              <w:left w:w="48" w:type="dxa"/>
+              <w:left w:w="42" w:type="dxa"/>
             </w:tcMar>
           </w:tcPr>
           <w:p>
@@ -1357,7 +1268,7 @@
         </w:tc>
         <w:tc>
           <w:tcPr>
-            <w:tcW w:w="1997" w:type="dxa"/>
+            <w:tcW w:w="1999" w:type="dxa"/>
             <w:tcBorders>
               <w:top w:val="single" w:sz="2" w:space="0" w:color="000001"/>
               <w:left w:val="single" w:sz="2" w:space="0" w:color="000001"/>
@@ -1366,7 +1277,7 @@
             </w:tcBorders>
             <w:shd w:fill="auto" w:val="clear"/>
             <w:tcMar>
-              <w:left w:w="48" w:type="dxa"/>
+              <w:left w:w="42" w:type="dxa"/>
             </w:tcMar>
           </w:tcPr>
           <w:p>
@@ -1399,7 +1310,7 @@
             </w:tcBorders>
             <w:shd w:fill="auto" w:val="clear"/>
             <w:tcMar>
-              <w:left w:w="48" w:type="dxa"/>
+              <w:left w:w="42" w:type="dxa"/>
             </w:tcMar>
           </w:tcPr>
           <w:p>
@@ -1423,7 +1334,7 @@
         </w:tc>
         <w:tc>
           <w:tcPr>
-            <w:tcW w:w="1993" w:type="dxa"/>
+            <w:tcW w:w="1991" w:type="dxa"/>
             <w:tcBorders>
               <w:top w:val="single" w:sz="2" w:space="0" w:color="000001"/>
               <w:left w:val="single" w:sz="2" w:space="0" w:color="000001"/>
@@ -1434,7 +1345,7 @@
             </w:tcBorders>
             <w:shd w:fill="auto" w:val="clear"/>
             <w:tcMar>
-              <w:left w:w="48" w:type="dxa"/>
+              <w:left w:w="42" w:type="dxa"/>
             </w:tcMar>
           </w:tcPr>
           <w:p>
@@ -1470,7 +1381,7 @@
             </w:tcBorders>
             <w:shd w:fill="auto" w:val="clear"/>
             <w:tcMar>
-              <w:left w:w="48" w:type="dxa"/>
+              <w:left w:w="42" w:type="dxa"/>
             </w:tcMar>
           </w:tcPr>
           <w:p>
@@ -1481,7 +1392,7 @@
             </w:pPr>
             <w:r>
               <w:rPr/>
-              <w:t>&gt;80</w:t>
+              <w:t>&gt;90</w:t>
             </w:r>
           </w:p>
         </w:tc>
@@ -1496,7 +1407,7 @@
             </w:tcBorders>
             <w:shd w:fill="auto" w:val="clear"/>
             <w:tcMar>
-              <w:left w:w="48" w:type="dxa"/>
+              <w:left w:w="42" w:type="dxa"/>
             </w:tcMar>
           </w:tcPr>
           <w:p>
@@ -1513,7 +1424,7 @@
         </w:tc>
         <w:tc>
           <w:tcPr>
-            <w:tcW w:w="1997" w:type="dxa"/>
+            <w:tcW w:w="1999" w:type="dxa"/>
             <w:tcBorders>
               <w:top w:val="single" w:sz="2" w:space="0" w:color="000001"/>
               <w:left w:val="single" w:sz="2" w:space="0" w:color="000001"/>
@@ -1522,33 +1433,7 @@
             </w:tcBorders>
             <w:shd w:fill="auto" w:val="clear"/>
             <w:tcMar>
-              <w:left w:w="48" w:type="dxa"/>
-            </w:tcMar>
-          </w:tcPr>
-          <w:p>
-            <w:pPr>
-              <w:pStyle w:val="TableContents"/>
-              <w:jc w:val="center"/>
-              <w:rPr/>
-            </w:pPr>
-            <w:r>
-              <w:rPr/>
-              <w:t>&gt;60</w:t>
-            </w:r>
-          </w:p>
-        </w:tc>
-        <w:tc>
-          <w:tcPr>
-            <w:tcW w:w="1994" w:type="dxa"/>
-            <w:tcBorders>
-              <w:top w:val="single" w:sz="2" w:space="0" w:color="000001"/>
-              <w:left w:val="single" w:sz="2" w:space="0" w:color="000001"/>
-              <w:bottom w:val="single" w:sz="2" w:space="0" w:color="000001"/>
-              <w:insideH w:val="single" w:sz="2" w:space="0" w:color="000001"/>
-            </w:tcBorders>
-            <w:shd w:fill="auto" w:val="clear"/>
-            <w:tcMar>
-              <w:left w:w="48" w:type="dxa"/>
+              <w:left w:w="42" w:type="dxa"/>
             </w:tcMar>
           </w:tcPr>
           <w:p>
@@ -1565,7 +1450,41 @@
         </w:tc>
         <w:tc>
           <w:tcPr>
-            <w:tcW w:w="1993" w:type="dxa"/>
+            <w:tcW w:w="1994" w:type="dxa"/>
+            <w:tcBorders>
+              <w:top w:val="single" w:sz="2" w:space="0" w:color="000001"/>
+              <w:left w:val="single" w:sz="2" w:space="0" w:color="000001"/>
+              <w:bottom w:val="single" w:sz="2" w:space="0" w:color="000001"/>
+              <w:insideH w:val="single" w:sz="2" w:space="0" w:color="000001"/>
+            </w:tcBorders>
+            <w:shd w:fill="auto" w:val="clear"/>
+            <w:tcMar>
+              <w:left w:w="42" w:type="dxa"/>
+            </w:tcMar>
+          </w:tcPr>
+          <w:p>
+            <w:pPr>
+              <w:pStyle w:val="TableContents"/>
+              <w:jc w:val="center"/>
+              <w:rPr/>
+            </w:pPr>
+            <w:r>
+              <w:rPr/>
+              <w:t>&gt;</w:t>
+            </w:r>
+            <w:r>
+              <w:rPr/>
+              <w:t>=</w:t>
+            </w:r>
+            <w:r>
+              <w:rPr/>
+              <w:t>40</w:t>
+            </w:r>
+          </w:p>
+        </w:tc>
+        <w:tc>
+          <w:tcPr>
+            <w:tcW w:w="1991" w:type="dxa"/>
             <w:tcBorders>
               <w:top w:val="single" w:sz="2" w:space="0" w:color="000001"/>
               <w:left w:val="single" w:sz="2" w:space="0" w:color="000001"/>
@@ -1576,7 +1495,7 @@
             </w:tcBorders>
             <w:shd w:fill="auto" w:val="clear"/>
             <w:tcMar>
-              <w:left w:w="48" w:type="dxa"/>
+              <w:left w:w="42" w:type="dxa"/>
             </w:tcMar>
           </w:tcPr>
           <w:p>
@@ -1587,7 +1506,7 @@
             </w:pPr>
             <w:r>
               <w:rPr/>
-              <w:t>&lt;50</w:t>
+              <w:t>&lt;40</w:t>
             </w:r>
           </w:p>
         </w:tc>
@@ -1654,7 +1573,7 @@
     <w:next w:val="TextBody"/>
     <w:qFormat/>
     <w:pPr>
-      <w:keepNext/>
+      <w:keepNext w:val="true"/>
       <w:spacing w:before="240" w:after="120"/>
     </w:pPr>
     <w:rPr>

</xml_diff>

<commit_message>
Revised just a bit more
</commit_message>
<xml_diff>
--- a/proposal.docx
+++ b/proposal.docx
@@ -627,37 +627,43 @@
       </w:pPr>
       <w:r>
         <w:rPr>
-          <w:sz w:val="24"/>
-          <w:szCs w:val="24"/>
-        </w:rPr>
-      </w:r>
-    </w:p>
-    <w:p>
-      <w:pPr>
-        <w:pStyle w:val="Normal"/>
-        <w:spacing w:lineRule="auto" w:line="276"/>
-        <w:jc w:val="left"/>
-        <w:rPr>
-          <w:b/>
           <w:b/>
           <w:bCs/>
-          <w:sz w:val="24"/>
+          <w:i w:val="false"/>
+          <w:caps w:val="false"/>
+          <w:smallCaps w:val="false"/>
+          <w:color w:val="000000"/>
+          <w:spacing w:val="0"/>
           <w:u w:val="single"/>
         </w:rPr>
-      </w:pPr>
-      <w:r>
-        <w:rPr>
+      </w:r>
+    </w:p>
+    <w:p>
+      <w:pPr>
+        <w:pStyle w:val="Normal"/>
+        <w:spacing w:lineRule="auto" w:line="276"/>
+        <w:jc w:val="left"/>
+        <w:rPr>
+          <w:b/>
           <w:b/>
           <w:bCs/>
-          <w:i w:val="false"/>
-          <w:caps w:val="false"/>
-          <w:smallCaps w:val="false"/>
-          <w:color w:val="000000"/>
-          <w:spacing w:val="0"/>
-          <w:sz w:val="24"/>
-          <w:szCs w:val="24"/>
+          <w:sz w:val="24"/>
           <w:u w:val="single"/>
         </w:rPr>
+      </w:pPr>
+      <w:r>
+        <w:rPr>
+          <w:b/>
+          <w:bCs/>
+          <w:i w:val="false"/>
+          <w:caps w:val="false"/>
+          <w:smallCaps w:val="false"/>
+          <w:color w:val="000000"/>
+          <w:spacing w:val="0"/>
+          <w:sz w:val="24"/>
+          <w:szCs w:val="24"/>
+          <w:u w:val="single"/>
+        </w:rPr>
         <w:t>Features</w:t>
       </w:r>
     </w:p>
@@ -812,22 +818,7 @@
           <w:szCs w:val="24"/>
           <w:u w:val="none"/>
         </w:rPr>
-        <w:t xml:space="preserve"> – </w:t>
-      </w:r>
-      <w:r>
-        <w:rPr>
-          <w:b w:val="false"/>
-          <w:bCs w:val="false"/>
-          <w:i w:val="false"/>
-          <w:caps w:val="false"/>
-          <w:smallCaps w:val="false"/>
-          <w:color w:val="000000"/>
-          <w:spacing w:val="0"/>
-          <w:sz w:val="24"/>
-          <w:szCs w:val="24"/>
-          <w:u w:val="none"/>
-        </w:rPr>
-        <w:t>provide some command line options when starting the interpreter.</w:t>
+        <w:t xml:space="preserve"> – provide some command line options when starting the interpreter.</w:t>
       </w:r>
     </w:p>
     <w:p>
@@ -994,334 +985,94 @@
           <w:szCs w:val="24"/>
           <w:u w:val="none"/>
         </w:rPr>
-        <w:t xml:space="preserve"> – a particular feature that I haven’t s</w:t>
-      </w:r>
-      <w:r>
-        <w:rPr>
-          <w:b w:val="false"/>
-          <w:bCs w:val="false"/>
-          <w:i w:val="false"/>
-          <w:caps w:val="false"/>
-          <w:smallCaps w:val="false"/>
-          <w:color w:val="000000"/>
-          <w:spacing w:val="0"/>
-          <w:sz w:val="24"/>
-          <w:szCs w:val="24"/>
-          <w:u w:val="none"/>
-        </w:rPr>
-        <w:t>een much of would be a graphical</w:t>
-      </w:r>
-      <w:r>
-        <w:rPr>
-          <w:b w:val="false"/>
-          <w:bCs w:val="false"/>
-          <w:i w:val="false"/>
-          <w:caps w:val="false"/>
-          <w:smallCaps w:val="false"/>
-          <w:color w:val="000000"/>
-          <w:spacing w:val="0"/>
-          <w:sz w:val="24"/>
-          <w:szCs w:val="24"/>
-          <w:u w:val="none"/>
-        </w:rPr>
-        <w:t xml:space="preserve"> debug mode, </w:t>
-      </w:r>
-      <w:r>
-        <w:rPr>
-          <w:b w:val="false"/>
-          <w:bCs w:val="false"/>
-          <w:i w:val="false"/>
-          <w:caps w:val="false"/>
-          <w:smallCaps w:val="false"/>
-          <w:color w:val="000000"/>
-          <w:spacing w:val="0"/>
-          <w:sz w:val="24"/>
-          <w:szCs w:val="24"/>
-          <w:u w:val="none"/>
-        </w:rPr>
-        <w:t xml:space="preserve">displaying </w:t>
-      </w:r>
-      <w:r>
-        <w:rPr>
-          <w:b w:val="false"/>
-          <w:bCs w:val="false"/>
-          <w:i w:val="false"/>
-          <w:caps w:val="false"/>
-          <w:smallCaps w:val="false"/>
-          <w:color w:val="000000"/>
-          <w:spacing w:val="0"/>
-          <w:sz w:val="24"/>
-          <w:szCs w:val="24"/>
-          <w:u w:val="none"/>
-        </w:rPr>
-        <w:t xml:space="preserve">the states of particular elements of the machine, and stepping through code, allowing the user to watch the </w:t>
-      </w:r>
-      <w:r>
-        <w:rPr>
-          <w:b w:val="false"/>
-          <w:bCs w:val="false"/>
-          <w:i w:val="false"/>
-          <w:caps w:val="false"/>
-          <w:smallCaps w:val="false"/>
-          <w:color w:val="000000"/>
-          <w:spacing w:val="0"/>
-          <w:sz w:val="24"/>
-          <w:szCs w:val="24"/>
-          <w:u w:val="none"/>
-        </w:rPr>
-        <w:t>machine</w:t>
-      </w:r>
-      <w:r>
-        <w:rPr>
-          <w:b w:val="false"/>
-          <w:bCs w:val="false"/>
-          <w:i w:val="false"/>
-          <w:caps w:val="false"/>
-          <w:smallCaps w:val="false"/>
-          <w:color w:val="000000"/>
-          <w:spacing w:val="0"/>
-          <w:sz w:val="24"/>
-          <w:szCs w:val="24"/>
-          <w:u w:val="none"/>
-        </w:rPr>
-        <w:t xml:space="preserve"> change, one command at a time.</w:t>
-      </w:r>
-    </w:p>
-    <w:p>
-      <w:pPr>
-        <w:pStyle w:val="Normal"/>
-        <w:spacing w:lineRule="auto" w:line="276"/>
-        <w:jc w:val="left"/>
-        <w:rPr>
-          <w:b w:val="false"/>
-          <w:b w:val="false"/>
-          <w:bCs w:val="false"/>
-          <w:i w:val="false"/>
-          <w:i w:val="false"/>
-          <w:caps w:val="false"/>
-          <w:smallCaps w:val="false"/>
-          <w:color w:val="000000"/>
-          <w:spacing w:val="0"/>
-          <w:sz w:val="24"/>
-          <w:szCs w:val="24"/>
-          <w:u w:val="none"/>
-        </w:rPr>
-      </w:pPr>
-      <w:r>
-        <w:rPr>
-          <w:b w:val="false"/>
-          <w:bCs w:val="false"/>
-          <w:i w:val="false"/>
-          <w:caps w:val="false"/>
-          <w:smallCaps w:val="false"/>
-          <w:color w:val="000000"/>
-          <w:spacing w:val="0"/>
-          <w:sz w:val="24"/>
-          <w:szCs w:val="24"/>
-          <w:u w:val="none"/>
-        </w:rPr>
-      </w:r>
-    </w:p>
-    <w:p>
-      <w:pPr>
-        <w:pStyle w:val="Normal"/>
-        <w:spacing w:lineRule="auto" w:line="276"/>
-        <w:jc w:val="left"/>
-        <w:rPr>
-          <w:sz w:val="24"/>
-          <w:szCs w:val="24"/>
-        </w:rPr>
-      </w:pPr>
-      <w:r>
-        <w:rPr>
-          <w:b w:val="false"/>
-          <w:bCs w:val="false"/>
-          <w:i w:val="false"/>
-          <w:caps w:val="false"/>
-          <w:smallCaps w:val="false"/>
-          <w:color w:val="000000"/>
-          <w:spacing w:val="0"/>
-          <w:sz w:val="24"/>
-          <w:szCs w:val="24"/>
-          <w:u w:val="none"/>
-        </w:rPr>
-        <w:t xml:space="preserve">My goal </w:t>
-      </w:r>
-      <w:r>
-        <w:rPr>
-          <w:b w:val="false"/>
-          <w:bCs w:val="false"/>
-          <w:i w:val="false"/>
-          <w:caps w:val="false"/>
-          <w:smallCaps w:val="false"/>
-          <w:color w:val="000000"/>
-          <w:spacing w:val="0"/>
-          <w:sz w:val="24"/>
-          <w:szCs w:val="24"/>
-          <w:u w:val="none"/>
-        </w:rPr>
-        <w:t xml:space="preserve">for this is </w:t>
-      </w:r>
-      <w:r>
-        <w:rPr>
-          <w:b w:val="false"/>
-          <w:bCs w:val="false"/>
-          <w:i w:val="false"/>
-          <w:caps w:val="false"/>
-          <w:smallCaps w:val="false"/>
-          <w:color w:val="000000"/>
-          <w:spacing w:val="0"/>
-          <w:sz w:val="24"/>
-          <w:szCs w:val="24"/>
-          <w:u w:val="none"/>
-        </w:rPr>
-        <w:t>to display particular elements of the program, including the main array, souce code, and the loop stack, with graphical emphasis placed on these sections to indicate the current state of the machine. After this, my plan is to allow the user to step through the execution of a program, moving back and forth through source code one operation at a time.</w:t>
-      </w:r>
-    </w:p>
-    <w:p>
-      <w:pPr>
-        <w:pStyle w:val="Normal"/>
-        <w:spacing w:lineRule="auto" w:line="276"/>
-        <w:jc w:val="left"/>
-        <w:rPr>
-          <w:sz w:val="24"/>
-          <w:szCs w:val="24"/>
-        </w:rPr>
-      </w:pPr>
-      <w:r>
-        <w:rPr>
-          <w:b w:val="false"/>
-          <w:bCs w:val="false"/>
-          <w:i w:val="false"/>
-          <w:caps w:val="false"/>
-          <w:smallCaps w:val="false"/>
-          <w:color w:val="000000"/>
-          <w:spacing w:val="0"/>
-          <w:sz w:val="24"/>
-          <w:szCs w:val="24"/>
-          <w:u w:val="none"/>
-        </w:rPr>
-        <w:t>I’</w:t>
-      </w:r>
-      <w:r>
-        <w:rPr>
-          <w:b w:val="false"/>
-          <w:bCs w:val="false"/>
-          <w:i w:val="false"/>
-          <w:caps w:val="false"/>
-          <w:smallCaps w:val="false"/>
-          <w:color w:val="000000"/>
-          <w:spacing w:val="0"/>
-          <w:sz w:val="24"/>
-          <w:szCs w:val="24"/>
-          <w:u w:val="none"/>
-        </w:rPr>
-        <w:t>d like to</w:t>
-      </w:r>
-      <w:r>
-        <w:rPr>
-          <w:b w:val="false"/>
-          <w:bCs w:val="false"/>
-          <w:i w:val="false"/>
-          <w:caps w:val="false"/>
-          <w:smallCaps w:val="false"/>
-          <w:color w:val="000000"/>
-          <w:spacing w:val="0"/>
-          <w:sz w:val="24"/>
-          <w:szCs w:val="24"/>
-          <w:u w:val="none"/>
-        </w:rPr>
-        <w:t xml:space="preserve"> provide two forms of this debugger. </w:t>
-      </w:r>
-      <w:r>
-        <w:rPr>
-          <w:b w:val="false"/>
-          <w:bCs w:val="false"/>
-          <w:i w:val="false"/>
-          <w:caps w:val="false"/>
-          <w:smallCaps w:val="false"/>
-          <w:color w:val="000000"/>
-          <w:spacing w:val="0"/>
-          <w:sz w:val="24"/>
-          <w:szCs w:val="24"/>
-          <w:u w:val="none"/>
-        </w:rPr>
-        <w:t>O</w:t>
-      </w:r>
-      <w:r>
-        <w:rPr>
-          <w:b w:val="false"/>
-          <w:bCs w:val="false"/>
-          <w:i w:val="false"/>
-          <w:caps w:val="false"/>
-          <w:smallCaps w:val="false"/>
-          <w:color w:val="000000"/>
-          <w:spacing w:val="0"/>
-          <w:sz w:val="24"/>
-          <w:szCs w:val="24"/>
-          <w:u w:val="none"/>
-        </w:rPr>
-        <w:t xml:space="preserve">ne based entirely in the terminal, simply offering the basic features described above. </w:t>
-      </w:r>
-      <w:r>
-        <w:rPr>
-          <w:b w:val="false"/>
-          <w:bCs w:val="false"/>
-          <w:i w:val="false"/>
-          <w:caps w:val="false"/>
-          <w:smallCaps w:val="false"/>
-          <w:color w:val="000000"/>
-          <w:spacing w:val="0"/>
-          <w:sz w:val="24"/>
-          <w:szCs w:val="24"/>
-          <w:u w:val="none"/>
-        </w:rPr>
-        <w:t>The second</w:t>
-      </w:r>
-      <w:r>
-        <w:rPr>
-          <w:b w:val="false"/>
-          <w:bCs w:val="false"/>
-          <w:i w:val="false"/>
-          <w:caps w:val="false"/>
-          <w:smallCaps w:val="false"/>
-          <w:color w:val="000000"/>
-          <w:spacing w:val="0"/>
-          <w:sz w:val="24"/>
-          <w:szCs w:val="24"/>
-          <w:u w:val="none"/>
-        </w:rPr>
-        <w:t xml:space="preserve"> would be a full GUI made with the GTK library and provide more variety in usage, such as manually editing the contents of the tape and a more </w:t>
-      </w:r>
-      <w:r>
-        <w:rPr>
-          <w:b w:val="false"/>
-          <w:bCs w:val="false"/>
-          <w:i w:val="false"/>
-          <w:caps w:val="false"/>
-          <w:smallCaps w:val="false"/>
-          <w:color w:val="000000"/>
-          <w:spacing w:val="0"/>
-          <w:sz w:val="24"/>
-          <w:szCs w:val="24"/>
-          <w:u w:val="none"/>
-        </w:rPr>
-        <w:t xml:space="preserve">elaborate </w:t>
-      </w:r>
-      <w:r>
-        <w:rPr>
-          <w:b w:val="false"/>
-          <w:bCs w:val="false"/>
-          <w:i w:val="false"/>
-          <w:caps w:val="false"/>
-          <w:smallCaps w:val="false"/>
-          <w:color w:val="000000"/>
-          <w:spacing w:val="0"/>
-          <w:sz w:val="24"/>
-          <w:szCs w:val="24"/>
-          <w:u w:val="none"/>
-        </w:rPr>
-        <w:t>interface for stepping through code.</w:t>
+        <w:t xml:space="preserve"> – a particular feature that I haven’t seen much of would be a graphical debug mode, displaying the states of particular elements of the machine, and stepping through code, allowing the user to watch the machine change, one command at a time.</w:t>
+      </w:r>
+    </w:p>
+    <w:p>
+      <w:pPr>
+        <w:pStyle w:val="Normal"/>
+        <w:spacing w:lineRule="auto" w:line="276"/>
+        <w:jc w:val="left"/>
+        <w:rPr>
+          <w:b w:val="false"/>
+          <w:b w:val="false"/>
+          <w:bCs w:val="false"/>
+          <w:i w:val="false"/>
+          <w:i w:val="false"/>
+          <w:caps w:val="false"/>
+          <w:smallCaps w:val="false"/>
+          <w:color w:val="000000"/>
+          <w:spacing w:val="0"/>
+          <w:sz w:val="24"/>
+          <w:szCs w:val="24"/>
+          <w:u w:val="none"/>
+        </w:rPr>
+      </w:pPr>
+      <w:r>
+        <w:rPr>
+          <w:b w:val="false"/>
+          <w:bCs w:val="false"/>
+          <w:i w:val="false"/>
+          <w:caps w:val="false"/>
+          <w:smallCaps w:val="false"/>
+          <w:color w:val="000000"/>
+          <w:spacing w:val="0"/>
+          <w:sz w:val="24"/>
+          <w:szCs w:val="24"/>
+          <w:u w:val="none"/>
+        </w:rPr>
+      </w:r>
+    </w:p>
+    <w:p>
+      <w:pPr>
+        <w:pStyle w:val="Normal"/>
+        <w:spacing w:lineRule="auto" w:line="276"/>
+        <w:jc w:val="left"/>
+        <w:rPr>
+          <w:sz w:val="24"/>
+          <w:szCs w:val="24"/>
+        </w:rPr>
+      </w:pPr>
+      <w:r>
+        <w:rPr>
+          <w:b w:val="false"/>
+          <w:bCs w:val="false"/>
+          <w:i w:val="false"/>
+          <w:caps w:val="false"/>
+          <w:smallCaps w:val="false"/>
+          <w:color w:val="000000"/>
+          <w:spacing w:val="0"/>
+          <w:sz w:val="24"/>
+          <w:szCs w:val="24"/>
+          <w:u w:val="none"/>
+        </w:rPr>
+        <w:t>My goal for this is to display particular elements of the program, including the main array, souce code, and the loop stack, with graphical emphasis placed on these sections to indicate the current state of the machine. After this, my plan is to allow the user to step through the execution of a program, moving back and forth through source code one operation at a time.</w:t>
+      </w:r>
+    </w:p>
+    <w:p>
+      <w:pPr>
+        <w:pStyle w:val="Normal"/>
+        <w:spacing w:lineRule="auto" w:line="276"/>
+        <w:jc w:val="left"/>
+        <w:rPr>
+          <w:sz w:val="24"/>
+          <w:szCs w:val="24"/>
+        </w:rPr>
+      </w:pPr>
+      <w:r>
+        <w:rPr>
+          <w:b w:val="false"/>
+          <w:bCs w:val="false"/>
+          <w:i w:val="false"/>
+          <w:caps w:val="false"/>
+          <w:smallCaps w:val="false"/>
+          <w:color w:val="000000"/>
+          <w:spacing w:val="0"/>
+          <w:sz w:val="24"/>
+          <w:szCs w:val="24"/>
+          <w:u w:val="none"/>
+        </w:rPr>
+        <w:t>I’d like to provide two forms of this debugger. One based entirely in the terminal, simply offering the basic features described above. The second would be a full GUI made with the GTK library and provide more variety in usage, such as manually editing the contents of the tape and a more elaborate interface for stepping through code.</w:t>
       </w:r>
     </w:p>
     <w:p>
@@ -1365,14 +1116,7 @@
           <w:sz w:val="24"/>
           <w:szCs w:val="24"/>
         </w:rPr>
-        <w:t xml:space="preserve"> – I’d also like to work on a simple REPL shell. Considering the nature of Brainf*, </w:t>
-      </w:r>
-      <w:r>
-        <w:rPr>
-          <w:sz w:val="24"/>
-          <w:szCs w:val="24"/>
-        </w:rPr>
-        <w:t>a quick testing environment would be nice. A basic setup would be command line based, creating a persistent BF machine that can repeatedly accept and evaluate input until the user manually quits. Ideally, it would also show and update a small region of the tape and allow for input from a file.</w:t>
+        <w:t xml:space="preserve"> – I’d also like to work on a simple REPL shell. Considering the nature of Brainf*, a quick testing environment would be nice. A basic setup would be command line based, creating a persistent BF machine that can repeatedly accept and evaluate input until the user manually quits. Ideally, it would also show and update a small region of the tape and allow for input from a file.</w:t>
       </w:r>
     </w:p>
     <w:p>
@@ -1389,29 +1133,30 @@
       </w:pPr>
       <w:r>
         <w:rPr>
-          <w:sz w:val="24"/>
-          <w:szCs w:val="24"/>
-        </w:rPr>
-      </w:r>
-    </w:p>
-    <w:p>
-      <w:pPr>
-        <w:pStyle w:val="Normal"/>
-        <w:spacing w:lineRule="auto" w:line="276"/>
-        <w:jc w:val="left"/>
-        <w:rPr>
-          <w:sz w:val="24"/>
-          <w:szCs w:val="24"/>
-        </w:rPr>
-      </w:pPr>
-      <w:r>
-        <w:rPr>
           <w:b/>
           <w:bCs/>
-          <w:sz w:val="24"/>
-          <w:szCs w:val="24"/>
           <w:u w:val="single"/>
         </w:rPr>
+      </w:r>
+    </w:p>
+    <w:p>
+      <w:pPr>
+        <w:pStyle w:val="Normal"/>
+        <w:spacing w:lineRule="auto" w:line="276"/>
+        <w:jc w:val="left"/>
+        <w:rPr>
+          <w:sz w:val="24"/>
+          <w:szCs w:val="24"/>
+        </w:rPr>
+      </w:pPr>
+      <w:r>
+        <w:rPr>
+          <w:b/>
+          <w:bCs/>
+          <w:sz w:val="24"/>
+          <w:szCs w:val="24"/>
+          <w:u w:val="single"/>
+        </w:rPr>
         <w:t>Grading</w:t>
       </w:r>
     </w:p>
@@ -1457,140 +1202,28 @@
           <w:szCs w:val="24"/>
           <w:u w:val="none"/>
         </w:rPr>
-        <w:t xml:space="preserve">Basic interpreter – </w:t>
-      </w:r>
-      <w:r>
-        <w:rPr>
-          <w:b w:val="false"/>
-          <w:bCs w:val="false"/>
-          <w:sz w:val="24"/>
-          <w:szCs w:val="24"/>
-          <w:u w:val="none"/>
-        </w:rPr>
-        <w:t>3</w:t>
-      </w:r>
-      <w:r>
-        <w:rPr>
-          <w:b w:val="false"/>
-          <w:bCs w:val="false"/>
-          <w:sz w:val="24"/>
-          <w:szCs w:val="24"/>
-          <w:u w:val="none"/>
-        </w:rPr>
-        <w:t xml:space="preserve"> </w:t>
-      </w:r>
-      <w:r>
-        <w:rPr>
-          <w:b w:val="false"/>
-          <w:bCs w:val="false"/>
-          <w:sz w:val="24"/>
-          <w:szCs w:val="24"/>
-          <w:u w:val="none"/>
-        </w:rPr>
-        <w:t>points</w:t>
-      </w:r>
-    </w:p>
-    <w:p>
-      <w:pPr>
-        <w:pStyle w:val="Normal"/>
-        <w:spacing w:lineRule="auto" w:line="276"/>
-        <w:jc w:val="left"/>
-        <w:rPr>
-          <w:sz w:val="24"/>
-          <w:szCs w:val="24"/>
-        </w:rPr>
-      </w:pPr>
-      <w:r>
-        <w:rPr>
-          <w:b w:val="false"/>
-          <w:bCs w:val="false"/>
-          <w:sz w:val="24"/>
-          <w:szCs w:val="24"/>
-          <w:u w:val="none"/>
-        </w:rPr>
-        <w:t>Debug mode</w:t>
-      </w:r>
-      <w:r>
-        <w:rPr>
-          <w:b w:val="false"/>
-          <w:bCs w:val="false"/>
-          <w:sz w:val="24"/>
-          <w:szCs w:val="24"/>
-          <w:u w:val="none"/>
-        </w:rPr>
-        <w:t>s</w:t>
-      </w:r>
-      <w:r>
-        <w:rPr>
-          <w:b w:val="false"/>
-          <w:bCs w:val="false"/>
-          <w:sz w:val="24"/>
-          <w:szCs w:val="24"/>
-          <w:u w:val="none"/>
-        </w:rPr>
-        <w:t xml:space="preserve"> – </w:t>
-      </w:r>
-      <w:r>
-        <w:rPr>
-          <w:b w:val="false"/>
-          <w:bCs w:val="false"/>
-          <w:sz w:val="24"/>
-          <w:szCs w:val="24"/>
-          <w:u w:val="none"/>
-        </w:rPr>
-        <w:t>6</w:t>
-      </w:r>
-      <w:r>
-        <w:rPr>
-          <w:b w:val="false"/>
-          <w:bCs w:val="false"/>
-          <w:sz w:val="24"/>
-          <w:szCs w:val="24"/>
-          <w:u w:val="none"/>
-        </w:rPr>
-        <w:t xml:space="preserve"> </w:t>
-      </w:r>
-      <w:r>
-        <w:rPr>
-          <w:b w:val="false"/>
-          <w:bCs w:val="false"/>
-          <w:sz w:val="24"/>
-          <w:szCs w:val="24"/>
-          <w:u w:val="none"/>
-        </w:rPr>
-        <w:t xml:space="preserve">points </w:t>
-      </w:r>
-      <w:r>
-        <w:rPr>
-          <w:b w:val="false"/>
-          <w:bCs w:val="false"/>
-          <w:sz w:val="24"/>
-          <w:szCs w:val="24"/>
-          <w:u w:val="none"/>
-        </w:rPr>
-        <w:t>(total</w:t>
-      </w:r>
-      <w:r>
-        <w:rPr>
-          <w:b w:val="false"/>
-          <w:bCs w:val="false"/>
-          <w:sz w:val="24"/>
-          <w:szCs w:val="24"/>
-          <w:u w:val="none"/>
-        </w:rPr>
-        <w:t>ed</w:t>
-      </w:r>
-      <w:r>
-        <w:rPr>
-          <w:b w:val="false"/>
-          <w:bCs w:val="false"/>
-          <w:sz w:val="24"/>
-          <w:szCs w:val="24"/>
-          <w:u w:val="none"/>
-        </w:rPr>
-        <w:t>)</w:t>
-      </w:r>
-      <w:r>
+        <w:t>Basic interpreter – 3 points</w:t>
+      </w:r>
+    </w:p>
+    <w:p>
+      <w:pPr>
+        <w:pStyle w:val="Normal"/>
+        <w:spacing w:lineRule="auto" w:line="276"/>
+        <w:jc w:val="left"/>
+        <w:rPr>
+          <w:sz w:val="24"/>
+          <w:szCs w:val="24"/>
+        </w:rPr>
+      </w:pPr>
+      <w:r>
+        <w:rPr>
+          <w:b w:val="false"/>
+          <w:bCs w:val="false"/>
+          <w:sz w:val="24"/>
+          <w:szCs w:val="24"/>
+          <w:u w:val="none"/>
+        </w:rPr>
+        <w:t>Debug modes – 6 points (totaled)</w:t>
         <mc:AlternateContent>
           <mc:Choice Requires="wps">
             <w:drawing>
@@ -1602,10 +1235,67 @@
                 <wp:positionV relativeFrom="paragraph">
                   <wp:posOffset>-2540</wp:posOffset>
                 </wp:positionV>
-                <wp:extent cx="914400" cy="983615"/>
+                <wp:extent cx="915035" cy="984250"/>
                 <wp:effectExtent l="0" t="0" r="0" b="0"/>
                 <wp:wrapSquare wrapText="largest"/>
                 <wp:docPr id="1" name="Frame1"/>
+                <a:graphic xmlns:a="http://schemas.openxmlformats.org/drawingml/2006/main">
+                  <a:graphicData uri="http://schemas.microsoft.com/office/word/2010/wordprocessingShape">
+                    <wps:wsp>
+                      <wps:cNvSpPr/>
+                      <wps:spPr>
+                        <a:xfrm>
+                          <a:off x="0" y="0"/>
+                          <a:ext cx="914400" cy="983520"/>
+                        </a:xfrm>
+                        <a:prstGeom prst="rect">
+                          <a:avLst/>
+                        </a:prstGeom>
+                        <a:noFill/>
+                        <a:ln>
+                          <a:noFill/>
+                        </a:ln>
+                      </wps:spPr>
+                      <wps:style>
+                        <a:lnRef idx="0"/>
+                        <a:fillRef idx="0"/>
+                        <a:effectRef idx="0"/>
+                        <a:fontRef idx="minor"/>
+                      </wps:style>
+                      <wps:bodyPr/>
+                    </wps:wsp>
+                  </a:graphicData>
+                </a:graphic>
+              </wp:anchor>
+            </w:drawing>
+          </mc:Choice>
+          <mc:Fallback>
+            <w:pict>
+              <v:rect id="shape_0" ID="Frame1" stroked="f" style="position:absolute;margin-left:343.05pt;margin-top:-0.2pt;width:71.95pt;height:77.4pt">
+                <w10:wrap type="none"/>
+                <v:fill o:detectmouseclick="t" on="false"/>
+                <v:stroke color="#3465a4" joinstyle="round" endcap="flat"/>
+              </v:rect>
+            </w:pict>
+          </mc:Fallback>
+        </mc:AlternateContent>
+      </w:r>
+      <w:r>
+        <mc:AlternateContent>
+          <mc:Choice Requires="wps">
+            <w:drawing>
+              <wp:anchor behindDoc="0" distT="0" distB="0" distL="0" distR="0" simplePos="0" locked="0" layoutInCell="1" allowOverlap="1" relativeHeight="3">
+                <wp:simplePos x="0" y="0"/>
+                <wp:positionH relativeFrom="column">
+                  <wp:posOffset>4356735</wp:posOffset>
+                </wp:positionH>
+                <wp:positionV relativeFrom="paragraph">
+                  <wp:posOffset>-2540</wp:posOffset>
+                </wp:positionV>
+                <wp:extent cx="915035" cy="984250"/>
+                <wp:effectExtent l="0" t="0" r="0" b="0"/>
+                <wp:wrapNone/>
+                <wp:docPr id="2" name="Frame1"/>
                 <a:graphic xmlns:a="http://schemas.openxmlformats.org/drawingml/2006/main">
                   <a:graphicData uri="http://schemas.microsoft.com/office/word/2010/wordprocessingShape">
                     <wps:wsp>
@@ -1613,7 +1303,7 @@
                       <wps:spPr>
                         <a:xfrm>
                           <a:off x="0" y="0"/>
-                          <a:ext cx="914400" cy="983615"/>
+                          <a:ext cx="915035" cy="984250"/>
                         </a:xfrm>
                         <a:prstGeom prst="rect"/>
                       </wps:spPr>
@@ -1623,23 +1313,23 @@
                             <w:tblPr>
                               <w:tblW w:w="1440" w:type="dxa"/>
                               <w:jc w:val="left"/>
-                              <w:tblInd w:w="55" w:type="dxa"/>
+                              <w:tblInd w:w="53" w:type="dxa"/>
                               <w:tblBorders>
-                                <w:top w:val="single" w:sz="2" w:space="0" w:color="000000"/>
-                                <w:left w:val="single" w:sz="2" w:space="0" w:color="000000"/>
-                                <w:bottom w:val="single" w:sz="2" w:space="0" w:color="000000"/>
-                                <w:insideH w:val="single" w:sz="2" w:space="0" w:color="000000"/>
+                                <w:top w:val="single" w:sz="2" w:space="0" w:color="000001"/>
+                                <w:left w:val="single" w:sz="2" w:space="0" w:color="000001"/>
+                                <w:bottom w:val="single" w:sz="2" w:space="0" w:color="000001"/>
+                                <w:insideH w:val="single" w:sz="2" w:space="0" w:color="000001"/>
                               </w:tblBorders>
                               <w:tblCellMar>
                                 <w:top w:w="55" w:type="dxa"/>
-                                <w:left w:w="54" w:type="dxa"/>
+                                <w:left w:w="51" w:type="dxa"/>
                                 <w:bottom w:w="55" w:type="dxa"/>
                                 <w:right w:w="55" w:type="dxa"/>
                               </w:tblCellMar>
                             </w:tblPr>
                             <w:tblGrid>
                               <w:gridCol w:w="720"/>
-                              <w:gridCol w:w="720"/>
+                              <w:gridCol w:w="719"/>
                             </w:tblGrid>
                             <w:tr>
                               <w:trPr/>
@@ -1647,14 +1337,14 @@
                                 <w:tcPr>
                                   <w:tcW w:w="720" w:type="dxa"/>
                                   <w:tcBorders>
-                                    <w:top w:val="single" w:sz="2" w:space="0" w:color="000000"/>
-                                    <w:left w:val="single" w:sz="2" w:space="0" w:color="000000"/>
-                                    <w:bottom w:val="single" w:sz="2" w:space="0" w:color="000000"/>
-                                    <w:insideH w:val="single" w:sz="2" w:space="0" w:color="000000"/>
+                                    <w:top w:val="single" w:sz="2" w:space="0" w:color="000001"/>
+                                    <w:left w:val="single" w:sz="2" w:space="0" w:color="000001"/>
+                                    <w:bottom w:val="single" w:sz="2" w:space="0" w:color="000001"/>
+                                    <w:insideH w:val="single" w:sz="2" w:space="0" w:color="000001"/>
                                   </w:tcBorders>
                                   <w:shd w:fill="auto" w:val="clear"/>
                                   <w:tcMar>
-                                    <w:left w:w="54" w:type="dxa"/>
+                                    <w:left w:w="51" w:type="dxa"/>
                                   </w:tcMar>
                                 </w:tcPr>
                                 <w:p>
@@ -1671,18 +1361,18 @@
                               </w:tc>
                               <w:tc>
                                 <w:tcPr>
-                                  <w:tcW w:w="720" w:type="dxa"/>
+                                  <w:tcW w:w="719" w:type="dxa"/>
                                   <w:tcBorders>
-                                    <w:top w:val="single" w:sz="2" w:space="0" w:color="000000"/>
-                                    <w:left w:val="single" w:sz="2" w:space="0" w:color="000000"/>
-                                    <w:bottom w:val="single" w:sz="2" w:space="0" w:color="000000"/>
-                                    <w:right w:val="single" w:sz="2" w:space="0" w:color="000000"/>
-                                    <w:insideH w:val="single" w:sz="2" w:space="0" w:color="000000"/>
-                                    <w:insideV w:val="single" w:sz="2" w:space="0" w:color="000000"/>
+                                    <w:top w:val="single" w:sz="2" w:space="0" w:color="000001"/>
+                                    <w:left w:val="single" w:sz="2" w:space="0" w:color="000001"/>
+                                    <w:bottom w:val="single" w:sz="2" w:space="0" w:color="000001"/>
+                                    <w:right w:val="single" w:sz="2" w:space="0" w:color="000001"/>
+                                    <w:insideH w:val="single" w:sz="2" w:space="0" w:color="000001"/>
+                                    <w:insideV w:val="single" w:sz="2" w:space="0" w:color="000001"/>
                                   </w:tcBorders>
                                   <w:shd w:fill="auto" w:val="clear"/>
                                   <w:tcMar>
-                                    <w:left w:w="54" w:type="dxa"/>
+                                    <w:left w:w="51" w:type="dxa"/>
                                   </w:tcMar>
                                 </w:tcPr>
                                 <w:p>
@@ -1693,11 +1383,7 @@
                                   </w:pPr>
                                   <w:r>
                                     <w:rPr/>
-                                    <w:t>&gt;= 1</w:t>
-                                  </w:r>
-                                  <w:r>
-                                    <w:rPr/>
-                                    <w:t>5</w:t>
+                                    <w:t>&gt;= 15</w:t>
                                   </w:r>
                                 </w:p>
                               </w:tc>
@@ -1708,13 +1394,14 @@
                                 <w:tcPr>
                                   <w:tcW w:w="720" w:type="dxa"/>
                                   <w:tcBorders>
-                                    <w:left w:val="single" w:sz="2" w:space="0" w:color="000000"/>
-                                    <w:bottom w:val="single" w:sz="2" w:space="0" w:color="000000"/>
-                                    <w:insideH w:val="single" w:sz="2" w:space="0" w:color="000000"/>
+                                    <w:top w:val="single" w:sz="2" w:space="0" w:color="000001"/>
+                                    <w:left w:val="single" w:sz="2" w:space="0" w:color="000001"/>
+                                    <w:bottom w:val="single" w:sz="2" w:space="0" w:color="000001"/>
+                                    <w:insideH w:val="single" w:sz="2" w:space="0" w:color="000001"/>
                                   </w:tcBorders>
                                   <w:shd w:fill="auto" w:val="clear"/>
                                   <w:tcMar>
-                                    <w:left w:w="54" w:type="dxa"/>
+                                    <w:left w:w="51" w:type="dxa"/>
                                   </w:tcMar>
                                 </w:tcPr>
                                 <w:p>
@@ -1731,17 +1418,18 @@
                               </w:tc>
                               <w:tc>
                                 <w:tcPr>
-                                  <w:tcW w:w="720" w:type="dxa"/>
+                                  <w:tcW w:w="719" w:type="dxa"/>
                                   <w:tcBorders>
-                                    <w:left w:val="single" w:sz="2" w:space="0" w:color="000000"/>
-                                    <w:bottom w:val="single" w:sz="2" w:space="0" w:color="000000"/>
-                                    <w:right w:val="single" w:sz="2" w:space="0" w:color="000000"/>
-                                    <w:insideH w:val="single" w:sz="2" w:space="0" w:color="000000"/>
-                                    <w:insideV w:val="single" w:sz="2" w:space="0" w:color="000000"/>
+                                    <w:top w:val="single" w:sz="2" w:space="0" w:color="000001"/>
+                                    <w:left w:val="single" w:sz="2" w:space="0" w:color="000001"/>
+                                    <w:bottom w:val="single" w:sz="2" w:space="0" w:color="000001"/>
+                                    <w:right w:val="single" w:sz="2" w:space="0" w:color="000001"/>
+                                    <w:insideH w:val="single" w:sz="2" w:space="0" w:color="000001"/>
+                                    <w:insideV w:val="single" w:sz="2" w:space="0" w:color="000001"/>
                                   </w:tcBorders>
                                   <w:shd w:fill="auto" w:val="clear"/>
                                   <w:tcMar>
-                                    <w:left w:w="54" w:type="dxa"/>
+                                    <w:left w:w="51" w:type="dxa"/>
                                   </w:tcMar>
                                 </w:tcPr>
                                 <w:p>
@@ -1752,11 +1440,7 @@
                                   </w:pPr>
                                   <w:r>
                                     <w:rPr/>
-                                    <w:t>&gt;= 1</w:t>
-                                  </w:r>
-                                  <w:r>
-                                    <w:rPr/>
-                                    <w:t>2</w:t>
+                                    <w:t>&gt;= 12</w:t>
                                   </w:r>
                                 </w:p>
                               </w:tc>
@@ -1767,13 +1451,14 @@
                                 <w:tcPr>
                                   <w:tcW w:w="720" w:type="dxa"/>
                                   <w:tcBorders>
-                                    <w:left w:val="single" w:sz="2" w:space="0" w:color="000000"/>
-                                    <w:bottom w:val="single" w:sz="2" w:space="0" w:color="000000"/>
-                                    <w:insideH w:val="single" w:sz="2" w:space="0" w:color="000000"/>
+                                    <w:top w:val="single" w:sz="2" w:space="0" w:color="000001"/>
+                                    <w:left w:val="single" w:sz="2" w:space="0" w:color="000001"/>
+                                    <w:bottom w:val="single" w:sz="2" w:space="0" w:color="000001"/>
+                                    <w:insideH w:val="single" w:sz="2" w:space="0" w:color="000001"/>
                                   </w:tcBorders>
                                   <w:shd w:fill="auto" w:val="clear"/>
                                   <w:tcMar>
-                                    <w:left w:w="54" w:type="dxa"/>
+                                    <w:left w:w="51" w:type="dxa"/>
                                   </w:tcMar>
                                 </w:tcPr>
                                 <w:p>
@@ -1790,17 +1475,18 @@
                               </w:tc>
                               <w:tc>
                                 <w:tcPr>
-                                  <w:tcW w:w="720" w:type="dxa"/>
+                                  <w:tcW w:w="719" w:type="dxa"/>
                                   <w:tcBorders>
-                                    <w:left w:val="single" w:sz="2" w:space="0" w:color="000000"/>
-                                    <w:bottom w:val="single" w:sz="2" w:space="0" w:color="000000"/>
-                                    <w:right w:val="single" w:sz="2" w:space="0" w:color="000000"/>
-                                    <w:insideH w:val="single" w:sz="2" w:space="0" w:color="000000"/>
-                                    <w:insideV w:val="single" w:sz="2" w:space="0" w:color="000000"/>
+                                    <w:top w:val="single" w:sz="2" w:space="0" w:color="000001"/>
+                                    <w:left w:val="single" w:sz="2" w:space="0" w:color="000001"/>
+                                    <w:bottom w:val="single" w:sz="2" w:space="0" w:color="000001"/>
+                                    <w:right w:val="single" w:sz="2" w:space="0" w:color="000001"/>
+                                    <w:insideH w:val="single" w:sz="2" w:space="0" w:color="000001"/>
+                                    <w:insideV w:val="single" w:sz="2" w:space="0" w:color="000001"/>
                                   </w:tcBorders>
                                   <w:shd w:fill="auto" w:val="clear"/>
                                   <w:tcMar>
-                                    <w:left w:w="54" w:type="dxa"/>
+                                    <w:left w:w="51" w:type="dxa"/>
                                   </w:tcMar>
                                 </w:tcPr>
                                 <w:p>
@@ -1811,11 +1497,7 @@
                                   </w:pPr>
                                   <w:r>
                                     <w:rPr/>
-                                    <w:t xml:space="preserve">&gt;= </w:t>
-                                  </w:r>
-                                  <w:r>
-                                    <w:rPr/>
-                                    <w:t>9</w:t>
+                                    <w:t>&gt;= 9</w:t>
                                   </w:r>
                                 </w:p>
                               </w:tc>
@@ -1826,13 +1508,14 @@
                                 <w:tcPr>
                                   <w:tcW w:w="720" w:type="dxa"/>
                                   <w:tcBorders>
-                                    <w:left w:val="single" w:sz="2" w:space="0" w:color="000000"/>
-                                    <w:bottom w:val="single" w:sz="2" w:space="0" w:color="000000"/>
-                                    <w:insideH w:val="single" w:sz="2" w:space="0" w:color="000000"/>
+                                    <w:top w:val="single" w:sz="2" w:space="0" w:color="000001"/>
+                                    <w:left w:val="single" w:sz="2" w:space="0" w:color="000001"/>
+                                    <w:bottom w:val="single" w:sz="2" w:space="0" w:color="000001"/>
+                                    <w:insideH w:val="single" w:sz="2" w:space="0" w:color="000001"/>
                                   </w:tcBorders>
                                   <w:shd w:fill="auto" w:val="clear"/>
                                   <w:tcMar>
-                                    <w:left w:w="54" w:type="dxa"/>
+                                    <w:left w:w="51" w:type="dxa"/>
                                   </w:tcMar>
                                 </w:tcPr>
                                 <w:p>
@@ -1849,17 +1532,18 @@
                               </w:tc>
                               <w:tc>
                                 <w:tcPr>
-                                  <w:tcW w:w="720" w:type="dxa"/>
+                                  <w:tcW w:w="719" w:type="dxa"/>
                                   <w:tcBorders>
-                                    <w:left w:val="single" w:sz="2" w:space="0" w:color="000000"/>
-                                    <w:bottom w:val="single" w:sz="2" w:space="0" w:color="000000"/>
-                                    <w:right w:val="single" w:sz="2" w:space="0" w:color="000000"/>
-                                    <w:insideH w:val="single" w:sz="2" w:space="0" w:color="000000"/>
-                                    <w:insideV w:val="single" w:sz="2" w:space="0" w:color="000000"/>
+                                    <w:top w:val="single" w:sz="2" w:space="0" w:color="000001"/>
+                                    <w:left w:val="single" w:sz="2" w:space="0" w:color="000001"/>
+                                    <w:bottom w:val="single" w:sz="2" w:space="0" w:color="000001"/>
+                                    <w:right w:val="single" w:sz="2" w:space="0" w:color="000001"/>
+                                    <w:insideH w:val="single" w:sz="2" w:space="0" w:color="000001"/>
+                                    <w:insideV w:val="single" w:sz="2" w:space="0" w:color="000001"/>
                                   </w:tcBorders>
                                   <w:shd w:fill="auto" w:val="clear"/>
                                   <w:tcMar>
-                                    <w:left w:w="54" w:type="dxa"/>
+                                    <w:left w:w="51" w:type="dxa"/>
                                   </w:tcMar>
                                 </w:tcPr>
                                 <w:p>
@@ -1879,10 +1563,14 @@
                           <w:p>
                             <w:pPr>
                               <w:pStyle w:val="FrameContents"/>
-                              <w:rPr/>
+                              <w:rPr>
+                                <w:color w:val="auto"/>
+                              </w:rPr>
                             </w:pPr>
                             <w:r>
-                              <w:rPr/>
+                              <w:rPr>
+                                <w:color w:val="auto"/>
+                              </w:rPr>
                             </w:r>
                           </w:p>
                         </w:txbxContent>
@@ -1898,30 +1586,30 @@
           </mc:Choice>
           <mc:Fallback>
             <w:pict>
-              <v:rect style="position:absolute;rotation:0;width:72pt;height:77.45pt;mso-wrap-distance-left:5.7pt;mso-wrap-distance-right:5.7pt;mso-wrap-distance-top:5.7pt;mso-wrap-distance-bottom:5.7pt;margin-top:-0.2pt;mso-position-vertical-relative:text;margin-left:343.05pt;mso-position-horizontal-relative:text">
+              <v:rect style="position:absolute;rotation:0;width:72.05pt;height:77.5pt;mso-wrap-distance-left:5.7pt;mso-wrap-distance-right:5.7pt;mso-wrap-distance-top:5.7pt;mso-wrap-distance-bottom:5.7pt;margin-top:-0.2pt;mso-position-vertical-relative:text;margin-left:343.05pt;mso-position-horizontal-relative:text">
                 <v:textbox inset="0in,0in,0in,0in">
                   <w:txbxContent>
                     <w:tbl>
                       <w:tblPr>
                         <w:tblW w:w="1440" w:type="dxa"/>
                         <w:jc w:val="left"/>
-                        <w:tblInd w:w="55" w:type="dxa"/>
+                        <w:tblInd w:w="53" w:type="dxa"/>
                         <w:tblBorders>
-                          <w:top w:val="single" w:sz="2" w:space="0" w:color="000000"/>
-                          <w:left w:val="single" w:sz="2" w:space="0" w:color="000000"/>
-                          <w:bottom w:val="single" w:sz="2" w:space="0" w:color="000000"/>
-                          <w:insideH w:val="single" w:sz="2" w:space="0" w:color="000000"/>
+                          <w:top w:val="single" w:sz="2" w:space="0" w:color="000001"/>
+                          <w:left w:val="single" w:sz="2" w:space="0" w:color="000001"/>
+                          <w:bottom w:val="single" w:sz="2" w:space="0" w:color="000001"/>
+                          <w:insideH w:val="single" w:sz="2" w:space="0" w:color="000001"/>
                         </w:tblBorders>
                         <w:tblCellMar>
                           <w:top w:w="55" w:type="dxa"/>
-                          <w:left w:w="54" w:type="dxa"/>
+                          <w:left w:w="51" w:type="dxa"/>
                           <w:bottom w:w="55" w:type="dxa"/>
                           <w:right w:w="55" w:type="dxa"/>
                         </w:tblCellMar>
                       </w:tblPr>
                       <w:tblGrid>
                         <w:gridCol w:w="720"/>
-                        <w:gridCol w:w="720"/>
+                        <w:gridCol w:w="719"/>
                       </w:tblGrid>
                       <w:tr>
                         <w:trPr/>
@@ -1929,14 +1617,14 @@
                           <w:tcPr>
                             <w:tcW w:w="720" w:type="dxa"/>
                             <w:tcBorders>
-                              <w:top w:val="single" w:sz="2" w:space="0" w:color="000000"/>
-                              <w:left w:val="single" w:sz="2" w:space="0" w:color="000000"/>
-                              <w:bottom w:val="single" w:sz="2" w:space="0" w:color="000000"/>
-                              <w:insideH w:val="single" w:sz="2" w:space="0" w:color="000000"/>
+                              <w:top w:val="single" w:sz="2" w:space="0" w:color="000001"/>
+                              <w:left w:val="single" w:sz="2" w:space="0" w:color="000001"/>
+                              <w:bottom w:val="single" w:sz="2" w:space="0" w:color="000001"/>
+                              <w:insideH w:val="single" w:sz="2" w:space="0" w:color="000001"/>
                             </w:tcBorders>
                             <w:shd w:fill="auto" w:val="clear"/>
                             <w:tcMar>
-                              <w:left w:w="54" w:type="dxa"/>
+                              <w:left w:w="51" w:type="dxa"/>
                             </w:tcMar>
                           </w:tcPr>
                           <w:p>
@@ -1953,18 +1641,18 @@
                         </w:tc>
                         <w:tc>
                           <w:tcPr>
-                            <w:tcW w:w="720" w:type="dxa"/>
+                            <w:tcW w:w="719" w:type="dxa"/>
                             <w:tcBorders>
-                              <w:top w:val="single" w:sz="2" w:space="0" w:color="000000"/>
-                              <w:left w:val="single" w:sz="2" w:space="0" w:color="000000"/>
-                              <w:bottom w:val="single" w:sz="2" w:space="0" w:color="000000"/>
-                              <w:right w:val="single" w:sz="2" w:space="0" w:color="000000"/>
-                              <w:insideH w:val="single" w:sz="2" w:space="0" w:color="000000"/>
-                              <w:insideV w:val="single" w:sz="2" w:space="0" w:color="000000"/>
+                              <w:top w:val="single" w:sz="2" w:space="0" w:color="000001"/>
+                              <w:left w:val="single" w:sz="2" w:space="0" w:color="000001"/>
+                              <w:bottom w:val="single" w:sz="2" w:space="0" w:color="000001"/>
+                              <w:right w:val="single" w:sz="2" w:space="0" w:color="000001"/>
+                              <w:insideH w:val="single" w:sz="2" w:space="0" w:color="000001"/>
+                              <w:insideV w:val="single" w:sz="2" w:space="0" w:color="000001"/>
                             </w:tcBorders>
                             <w:shd w:fill="auto" w:val="clear"/>
                             <w:tcMar>
-                              <w:left w:w="54" w:type="dxa"/>
+                              <w:left w:w="51" w:type="dxa"/>
                             </w:tcMar>
                           </w:tcPr>
                           <w:p>
@@ -1975,11 +1663,7 @@
                             </w:pPr>
                             <w:r>
                               <w:rPr/>
-                              <w:t>&gt;= 1</w:t>
-                            </w:r>
-                            <w:r>
-                              <w:rPr/>
-                              <w:t>5</w:t>
+                              <w:t>&gt;= 15</w:t>
                             </w:r>
                           </w:p>
                         </w:tc>
@@ -1990,13 +1674,14 @@
                           <w:tcPr>
                             <w:tcW w:w="720" w:type="dxa"/>
                             <w:tcBorders>
-                              <w:left w:val="single" w:sz="2" w:space="0" w:color="000000"/>
-                              <w:bottom w:val="single" w:sz="2" w:space="0" w:color="000000"/>
-                              <w:insideH w:val="single" w:sz="2" w:space="0" w:color="000000"/>
+                              <w:top w:val="single" w:sz="2" w:space="0" w:color="000001"/>
+                              <w:left w:val="single" w:sz="2" w:space="0" w:color="000001"/>
+                              <w:bottom w:val="single" w:sz="2" w:space="0" w:color="000001"/>
+                              <w:insideH w:val="single" w:sz="2" w:space="0" w:color="000001"/>
                             </w:tcBorders>
                             <w:shd w:fill="auto" w:val="clear"/>
                             <w:tcMar>
-                              <w:left w:w="54" w:type="dxa"/>
+                              <w:left w:w="51" w:type="dxa"/>
                             </w:tcMar>
                           </w:tcPr>
                           <w:p>
@@ -2013,17 +1698,18 @@
                         </w:tc>
                         <w:tc>
                           <w:tcPr>
-                            <w:tcW w:w="720" w:type="dxa"/>
+                            <w:tcW w:w="719" w:type="dxa"/>
                             <w:tcBorders>
-                              <w:left w:val="single" w:sz="2" w:space="0" w:color="000000"/>
-                              <w:bottom w:val="single" w:sz="2" w:space="0" w:color="000000"/>
-                              <w:right w:val="single" w:sz="2" w:space="0" w:color="000000"/>
-                              <w:insideH w:val="single" w:sz="2" w:space="0" w:color="000000"/>
-                              <w:insideV w:val="single" w:sz="2" w:space="0" w:color="000000"/>
+                              <w:top w:val="single" w:sz="2" w:space="0" w:color="000001"/>
+                              <w:left w:val="single" w:sz="2" w:space="0" w:color="000001"/>
+                              <w:bottom w:val="single" w:sz="2" w:space="0" w:color="000001"/>
+                              <w:right w:val="single" w:sz="2" w:space="0" w:color="000001"/>
+                              <w:insideH w:val="single" w:sz="2" w:space="0" w:color="000001"/>
+                              <w:insideV w:val="single" w:sz="2" w:space="0" w:color="000001"/>
                             </w:tcBorders>
                             <w:shd w:fill="auto" w:val="clear"/>
                             <w:tcMar>
-                              <w:left w:w="54" w:type="dxa"/>
+                              <w:left w:w="51" w:type="dxa"/>
                             </w:tcMar>
                           </w:tcPr>
                           <w:p>
@@ -2034,11 +1720,7 @@
                             </w:pPr>
                             <w:r>
                               <w:rPr/>
-                              <w:t>&gt;= 1</w:t>
-                            </w:r>
-                            <w:r>
-                              <w:rPr/>
-                              <w:t>2</w:t>
+                              <w:t>&gt;= 12</w:t>
                             </w:r>
                           </w:p>
                         </w:tc>
@@ -2049,13 +1731,14 @@
                           <w:tcPr>
                             <w:tcW w:w="720" w:type="dxa"/>
                             <w:tcBorders>
-                              <w:left w:val="single" w:sz="2" w:space="0" w:color="000000"/>
-                              <w:bottom w:val="single" w:sz="2" w:space="0" w:color="000000"/>
-                              <w:insideH w:val="single" w:sz="2" w:space="0" w:color="000000"/>
+                              <w:top w:val="single" w:sz="2" w:space="0" w:color="000001"/>
+                              <w:left w:val="single" w:sz="2" w:space="0" w:color="000001"/>
+                              <w:bottom w:val="single" w:sz="2" w:space="0" w:color="000001"/>
+                              <w:insideH w:val="single" w:sz="2" w:space="0" w:color="000001"/>
                             </w:tcBorders>
                             <w:shd w:fill="auto" w:val="clear"/>
                             <w:tcMar>
-                              <w:left w:w="54" w:type="dxa"/>
+                              <w:left w:w="51" w:type="dxa"/>
                             </w:tcMar>
                           </w:tcPr>
                           <w:p>
@@ -2072,17 +1755,18 @@
                         </w:tc>
                         <w:tc>
                           <w:tcPr>
-                            <w:tcW w:w="720" w:type="dxa"/>
+                            <w:tcW w:w="719" w:type="dxa"/>
                             <w:tcBorders>
-                              <w:left w:val="single" w:sz="2" w:space="0" w:color="000000"/>
-                              <w:bottom w:val="single" w:sz="2" w:space="0" w:color="000000"/>
-                              <w:right w:val="single" w:sz="2" w:space="0" w:color="000000"/>
-                              <w:insideH w:val="single" w:sz="2" w:space="0" w:color="000000"/>
-                              <w:insideV w:val="single" w:sz="2" w:space="0" w:color="000000"/>
+                              <w:top w:val="single" w:sz="2" w:space="0" w:color="000001"/>
+                              <w:left w:val="single" w:sz="2" w:space="0" w:color="000001"/>
+                              <w:bottom w:val="single" w:sz="2" w:space="0" w:color="000001"/>
+                              <w:right w:val="single" w:sz="2" w:space="0" w:color="000001"/>
+                              <w:insideH w:val="single" w:sz="2" w:space="0" w:color="000001"/>
+                              <w:insideV w:val="single" w:sz="2" w:space="0" w:color="000001"/>
                             </w:tcBorders>
                             <w:shd w:fill="auto" w:val="clear"/>
                             <w:tcMar>
-                              <w:left w:w="54" w:type="dxa"/>
+                              <w:left w:w="51" w:type="dxa"/>
                             </w:tcMar>
                           </w:tcPr>
                           <w:p>
@@ -2093,11 +1777,7 @@
                             </w:pPr>
                             <w:r>
                               <w:rPr/>
-                              <w:t xml:space="preserve">&gt;= </w:t>
-                            </w:r>
-                            <w:r>
-                              <w:rPr/>
-                              <w:t>9</w:t>
+                              <w:t>&gt;= 9</w:t>
                             </w:r>
                           </w:p>
                         </w:tc>
@@ -2108,13 +1788,14 @@
                           <w:tcPr>
                             <w:tcW w:w="720" w:type="dxa"/>
                             <w:tcBorders>
-                              <w:left w:val="single" w:sz="2" w:space="0" w:color="000000"/>
-                              <w:bottom w:val="single" w:sz="2" w:space="0" w:color="000000"/>
-                              <w:insideH w:val="single" w:sz="2" w:space="0" w:color="000000"/>
+                              <w:top w:val="single" w:sz="2" w:space="0" w:color="000001"/>
+                              <w:left w:val="single" w:sz="2" w:space="0" w:color="000001"/>
+                              <w:bottom w:val="single" w:sz="2" w:space="0" w:color="000001"/>
+                              <w:insideH w:val="single" w:sz="2" w:space="0" w:color="000001"/>
                             </w:tcBorders>
                             <w:shd w:fill="auto" w:val="clear"/>
                             <w:tcMar>
-                              <w:left w:w="54" w:type="dxa"/>
+                              <w:left w:w="51" w:type="dxa"/>
                             </w:tcMar>
                           </w:tcPr>
                           <w:p>
@@ -2131,17 +1812,18 @@
                         </w:tc>
                         <w:tc>
                           <w:tcPr>
-                            <w:tcW w:w="720" w:type="dxa"/>
+                            <w:tcW w:w="719" w:type="dxa"/>
                             <w:tcBorders>
-                              <w:left w:val="single" w:sz="2" w:space="0" w:color="000000"/>
-                              <w:bottom w:val="single" w:sz="2" w:space="0" w:color="000000"/>
-                              <w:right w:val="single" w:sz="2" w:space="0" w:color="000000"/>
-                              <w:insideH w:val="single" w:sz="2" w:space="0" w:color="000000"/>
-                              <w:insideV w:val="single" w:sz="2" w:space="0" w:color="000000"/>
+                              <w:top w:val="single" w:sz="2" w:space="0" w:color="000001"/>
+                              <w:left w:val="single" w:sz="2" w:space="0" w:color="000001"/>
+                              <w:bottom w:val="single" w:sz="2" w:space="0" w:color="000001"/>
+                              <w:right w:val="single" w:sz="2" w:space="0" w:color="000001"/>
+                              <w:insideH w:val="single" w:sz="2" w:space="0" w:color="000001"/>
+                              <w:insideV w:val="single" w:sz="2" w:space="0" w:color="000001"/>
                             </w:tcBorders>
                             <w:shd w:fill="auto" w:val="clear"/>
                             <w:tcMar>
-                              <w:left w:w="54" w:type="dxa"/>
+                              <w:left w:w="51" w:type="dxa"/>
                             </w:tcMar>
                           </w:tcPr>
                           <w:p>
@@ -2161,15 +1843,18 @@
                     <w:p>
                       <w:pPr>
                         <w:pStyle w:val="FrameContents"/>
-                        <w:rPr/>
+                        <w:rPr>
+                          <w:color w:val="auto"/>
+                        </w:rPr>
                       </w:pPr>
                       <w:r>
-                        <w:rPr/>
+                        <w:rPr>
+                          <w:color w:val="auto"/>
+                        </w:rPr>
                       </w:r>
                     </w:p>
                   </w:txbxContent>
                 </v:textbox>
-                <w10:wrap type="square" side="left"/>
               </v:rect>
             </w:pict>
           </mc:Fallback>
@@ -2197,17 +1882,7 @@
           <w:u w:val="none"/>
         </w:rPr>
         <w:tab/>
-        <w:t xml:space="preserve">-Curses mode – 2 </w:t>
-      </w:r>
-      <w:r>
-        <w:rPr>
-          <w:b w:val="false"/>
-          <w:bCs w:val="false"/>
-          <w:sz w:val="24"/>
-          <w:szCs w:val="24"/>
-          <w:u w:val="none"/>
-        </w:rPr>
-        <w:t>points</w:t>
+        <w:t>-Curses mode – 2 points</w:t>
       </w:r>
     </w:p>
     <w:p>
@@ -2229,130 +1904,57 @@
           <w:u w:val="none"/>
         </w:rPr>
         <w:tab/>
-        <w:t xml:space="preserve">-GTK mode – </w:t>
-      </w:r>
-      <w:r>
-        <w:rPr>
-          <w:b w:val="false"/>
-          <w:bCs w:val="false"/>
-          <w:sz w:val="24"/>
-          <w:szCs w:val="24"/>
-          <w:u w:val="none"/>
-        </w:rPr>
-        <w:t>4</w:t>
-      </w:r>
-      <w:r>
-        <w:rPr>
-          <w:b w:val="false"/>
-          <w:bCs w:val="false"/>
-          <w:sz w:val="24"/>
-          <w:szCs w:val="24"/>
-          <w:u w:val="none"/>
-        </w:rPr>
-        <w:t xml:space="preserve"> </w:t>
-      </w:r>
-      <w:r>
-        <w:rPr>
-          <w:b w:val="false"/>
-          <w:bCs w:val="false"/>
-          <w:sz w:val="24"/>
-          <w:szCs w:val="24"/>
-          <w:u w:val="none"/>
-        </w:rPr>
-        <w:t>points</w:t>
-      </w:r>
-    </w:p>
-    <w:p>
-      <w:pPr>
-        <w:pStyle w:val="Normal"/>
-        <w:spacing w:lineRule="auto" w:line="276"/>
-        <w:jc w:val="left"/>
-        <w:rPr>
-          <w:sz w:val="24"/>
-          <w:szCs w:val="24"/>
-        </w:rPr>
-      </w:pPr>
-      <w:r>
-        <w:rPr>
-          <w:b w:val="false"/>
-          <w:bCs w:val="false"/>
-          <w:sz w:val="24"/>
-          <w:szCs w:val="24"/>
-          <w:u w:val="none"/>
-        </w:rPr>
-        <w:t xml:space="preserve">REPL shell – </w:t>
-      </w:r>
-      <w:r>
-        <w:rPr>
-          <w:b w:val="false"/>
-          <w:bCs w:val="false"/>
-          <w:sz w:val="24"/>
-          <w:szCs w:val="24"/>
-          <w:u w:val="none"/>
-        </w:rPr>
-        <w:t>4</w:t>
-      </w:r>
-      <w:r>
-        <w:rPr>
-          <w:b w:val="false"/>
-          <w:bCs w:val="false"/>
-          <w:sz w:val="24"/>
-          <w:szCs w:val="24"/>
-          <w:u w:val="none"/>
-        </w:rPr>
-        <w:t xml:space="preserve"> </w:t>
-      </w:r>
-      <w:r>
-        <w:rPr>
-          <w:b w:val="false"/>
-          <w:bCs w:val="false"/>
-          <w:sz w:val="24"/>
-          <w:szCs w:val="24"/>
-          <w:u w:val="none"/>
-        </w:rPr>
-        <w:t>points</w:t>
-      </w:r>
-    </w:p>
-    <w:p>
-      <w:pPr>
-        <w:pStyle w:val="Normal"/>
-        <w:spacing w:lineRule="auto" w:line="276"/>
-        <w:jc w:val="left"/>
-        <w:rPr>
-          <w:sz w:val="24"/>
-          <w:szCs w:val="24"/>
-        </w:rPr>
-      </w:pPr>
-      <w:r>
-        <w:rPr>
-          <w:b w:val="false"/>
-          <w:bCs w:val="false"/>
-          <w:sz w:val="24"/>
-          <w:szCs w:val="24"/>
-          <w:u w:val="none"/>
-        </w:rPr>
-        <w:t xml:space="preserve">Simple options – 1 </w:t>
-      </w:r>
-      <w:r>
-        <w:rPr>
-          <w:b w:val="false"/>
-          <w:bCs w:val="false"/>
-          <w:sz w:val="24"/>
-          <w:szCs w:val="24"/>
-          <w:u w:val="none"/>
-        </w:rPr>
-        <w:t>point</w:t>
-      </w:r>
-    </w:p>
-    <w:p>
-      <w:pPr>
-        <w:pStyle w:val="Normal"/>
-        <w:spacing w:lineRule="auto" w:line="276"/>
-        <w:jc w:val="left"/>
-        <w:rPr>
-          <w:sz w:val="24"/>
-          <w:szCs w:val="24"/>
-        </w:rPr>
+        <w:t>-GTK mode – 4 points</w:t>
+      </w:r>
+    </w:p>
+    <w:p>
+      <w:pPr>
+        <w:pStyle w:val="Normal"/>
+        <w:spacing w:lineRule="auto" w:line="276"/>
+        <w:jc w:val="left"/>
+        <w:rPr>
+          <w:sz w:val="24"/>
+          <w:szCs w:val="24"/>
+        </w:rPr>
+      </w:pPr>
+      <w:r>
+        <w:rPr>
+          <w:b w:val="false"/>
+          <w:bCs w:val="false"/>
+          <w:sz w:val="24"/>
+          <w:szCs w:val="24"/>
+          <w:u w:val="none"/>
+        </w:rPr>
+        <w:t>REPL shell – 4 points</w:t>
+      </w:r>
+    </w:p>
+    <w:p>
+      <w:pPr>
+        <w:pStyle w:val="Normal"/>
+        <w:spacing w:lineRule="auto" w:line="276"/>
+        <w:jc w:val="left"/>
+        <w:rPr>
+          <w:sz w:val="24"/>
+          <w:szCs w:val="24"/>
+        </w:rPr>
+      </w:pPr>
+      <w:r>
+        <w:rPr>
+          <w:b w:val="false"/>
+          <w:bCs w:val="false"/>
+          <w:sz w:val="24"/>
+          <w:szCs w:val="24"/>
+          <w:u w:val="none"/>
+        </w:rPr>
+        <w:t>Simple options – 1 point</w:t>
+      </w:r>
+    </w:p>
+    <w:p>
+      <w:pPr>
+        <w:pStyle w:val="Normal"/>
+        <w:spacing w:lineRule="auto" w:line="276"/>
+        <w:jc w:val="left"/>
+        <w:rPr/>
       </w:pPr>
       <w:r>
         <w:rPr>
@@ -2363,57 +1965,38 @@
           <w:u w:val="none"/>
         </w:rPr>
         <w:tab/>
-      </w:r>
-      <w:r>
-        <w:rPr>
-          <w:b w:val="false"/>
-          <w:bCs w:val="false"/>
-          <w:sz w:val="24"/>
-          <w:szCs w:val="24"/>
-          <w:u w:val="none"/>
-        </w:rPr>
-        <w:t>-</w:t>
-      </w:r>
-      <w:r>
-        <w:rPr>
-          <w:b w:val="false"/>
-          <w:bCs w:val="false"/>
-          <w:sz w:val="24"/>
-          <w:szCs w:val="24"/>
-          <w:u w:val="none"/>
-        </w:rPr>
-        <w:t>define ASCII I/O, un/signed cells, and cell size</w:t>
-      </w:r>
-    </w:p>
-    <w:p>
-      <w:pPr>
-        <w:pStyle w:val="Normal"/>
-        <w:spacing w:lineRule="auto" w:line="276"/>
-        <w:jc w:val="left"/>
-        <w:rPr>
-          <w:sz w:val="24"/>
-          <w:szCs w:val="24"/>
-        </w:rPr>
-      </w:pPr>
-      <w:r>
-        <w:rPr>
-          <w:b w:val="false"/>
-          <w:bCs w:val="false"/>
-          <w:sz w:val="24"/>
-          <w:szCs w:val="24"/>
-          <w:u w:val="none"/>
-        </w:rPr>
-        <w:t xml:space="preserve">Man page – 1 </w:t>
-      </w:r>
-      <w:r>
-        <w:rPr>
-          <w:b w:val="false"/>
-          <w:bCs w:val="false"/>
-          <w:sz w:val="24"/>
-          <w:szCs w:val="24"/>
-          <w:u w:val="none"/>
-        </w:rPr>
-        <w:t>point</w:t>
+        <w:t xml:space="preserve">-define ASCII I/O, un/signed cells, and </w:t>
+      </w:r>
+      <w:r>
+        <w:rPr>
+          <w:b w:val="false"/>
+          <w:bCs w:val="false"/>
+          <w:sz w:val="24"/>
+          <w:szCs w:val="24"/>
+          <w:u w:val="none"/>
+        </w:rPr>
+        <w:t>tape length</w:t>
+      </w:r>
+    </w:p>
+    <w:p>
+      <w:pPr>
+        <w:pStyle w:val="Normal"/>
+        <w:spacing w:lineRule="auto" w:line="276"/>
+        <w:jc w:val="left"/>
+        <w:rPr>
+          <w:sz w:val="24"/>
+          <w:szCs w:val="24"/>
+        </w:rPr>
+      </w:pPr>
+      <w:r>
+        <w:rPr>
+          <w:b w:val="false"/>
+          <w:bCs w:val="false"/>
+          <w:sz w:val="24"/>
+          <w:szCs w:val="24"/>
+          <w:u w:val="none"/>
+        </w:rPr>
+        <w:t>Man page – 1 point</w:t>
       </w:r>
     </w:p>
     <w:p>
@@ -2431,17 +2014,7 @@
           <w:szCs w:val="24"/>
           <w:u w:val="none"/>
         </w:rPr>
-        <w:t xml:space="preserve">Auto-install setup – 1 </w:t>
-      </w:r>
-      <w:r>
-        <w:rPr>
-          <w:b w:val="false"/>
-          <w:bCs w:val="false"/>
-          <w:sz w:val="24"/>
-          <w:szCs w:val="24"/>
-          <w:u w:val="none"/>
-        </w:rPr>
-        <w:t>point</w:t>
+        <w:t>Auto-install setup – 1 point</w:t>
       </w:r>
     </w:p>
     <w:sectPr>
@@ -2473,6 +2046,7 @@
       </w:pPr>
       <w:rPr>
         <w:rFonts w:ascii="Symbol" w:hAnsi="Symbol" w:cs="Symbol" w:hint="default"/>
+        <w:sz w:val="24"/>
         <w:rFonts w:cs="OpenSymbol"/>
       </w:rPr>
     </w:lvl>
@@ -2748,6 +2322,70 @@
     <w:name w:val="Numbering Symbols"/>
     <w:qFormat/>
     <w:rPr/>
+  </w:style>
+  <w:style w:type="character" w:styleId="ListLabel1">
+    <w:name w:val="ListLabel 1"/>
+    <w:qFormat/>
+    <w:rPr>
+      <w:rFonts w:cs="OpenSymbol"/>
+      <w:sz w:val="24"/>
+    </w:rPr>
+  </w:style>
+  <w:style w:type="character" w:styleId="ListLabel2">
+    <w:name w:val="ListLabel 2"/>
+    <w:qFormat/>
+    <w:rPr>
+      <w:rFonts w:cs="OpenSymbol"/>
+    </w:rPr>
+  </w:style>
+  <w:style w:type="character" w:styleId="ListLabel3">
+    <w:name w:val="ListLabel 3"/>
+    <w:qFormat/>
+    <w:rPr>
+      <w:rFonts w:cs="OpenSymbol"/>
+    </w:rPr>
+  </w:style>
+  <w:style w:type="character" w:styleId="ListLabel4">
+    <w:name w:val="ListLabel 4"/>
+    <w:qFormat/>
+    <w:rPr>
+      <w:rFonts w:cs="OpenSymbol"/>
+    </w:rPr>
+  </w:style>
+  <w:style w:type="character" w:styleId="ListLabel5">
+    <w:name w:val="ListLabel 5"/>
+    <w:qFormat/>
+    <w:rPr>
+      <w:rFonts w:cs="OpenSymbol"/>
+    </w:rPr>
+  </w:style>
+  <w:style w:type="character" w:styleId="ListLabel6">
+    <w:name w:val="ListLabel 6"/>
+    <w:qFormat/>
+    <w:rPr>
+      <w:rFonts w:cs="OpenSymbol"/>
+    </w:rPr>
+  </w:style>
+  <w:style w:type="character" w:styleId="ListLabel7">
+    <w:name w:val="ListLabel 7"/>
+    <w:qFormat/>
+    <w:rPr>
+      <w:rFonts w:cs="OpenSymbol"/>
+    </w:rPr>
+  </w:style>
+  <w:style w:type="character" w:styleId="ListLabel8">
+    <w:name w:val="ListLabel 8"/>
+    <w:qFormat/>
+    <w:rPr>
+      <w:rFonts w:cs="OpenSymbol"/>
+    </w:rPr>
+  </w:style>
+  <w:style w:type="character" w:styleId="ListLabel9">
+    <w:name w:val="ListLabel 9"/>
+    <w:qFormat/>
+    <w:rPr>
+      <w:rFonts w:cs="OpenSymbol"/>
+    </w:rPr>
   </w:style>
   <w:style w:type="paragraph" w:styleId="Heading">
     <w:name w:val="Heading"/>
@@ -2827,6 +2465,7 @@
     <w:pPr>
       <w:suppressLineNumbers/>
       <w:bidi w:val="0"/>
+      <w:jc w:val="left"/>
     </w:pPr>
     <w:rPr/>
   </w:style>

</xml_diff>

<commit_message>
Forgot one small thing
</commit_message>
<xml_diff>
--- a/proposal.docx
+++ b/proposal.docx
@@ -2453,78 +2453,6 @@
           <w:u w:val="none"/>
         </w:rPr>
         <w:t>D – 0-28 points</w:t>
-      </w:r>
-    </w:p>
-    <w:p>
-      <w:pPr>
-        <w:pStyle w:val="Normal"/>
-        <w:spacing w:lineRule="auto" w:line="276"/>
-        <w:jc w:val="left"/>
-        <w:rPr>
-          <w:sz w:val="24"/>
-          <w:szCs w:val="24"/>
-        </w:rPr>
-      </w:pPr>
-      <w:r>
-        <w:rPr>
-          <w:b w:val="false"/>
-          <w:bCs w:val="false"/>
-          <w:u w:val="none"/>
-        </w:rPr>
-      </w:r>
-    </w:p>
-    <w:p>
-      <w:pPr>
-        <w:pStyle w:val="Normal"/>
-        <w:spacing w:lineRule="auto" w:line="276"/>
-        <w:jc w:val="left"/>
-        <w:rPr>
-          <w:sz w:val="24"/>
-          <w:szCs w:val="24"/>
-        </w:rPr>
-      </w:pPr>
-      <w:r>
-        <w:rPr>
-          <w:b w:val="false"/>
-          <w:bCs w:val="false"/>
-          <w:u w:val="none"/>
-        </w:rPr>
-      </w:r>
-    </w:p>
-    <w:p>
-      <w:pPr>
-        <w:pStyle w:val="Normal"/>
-        <w:spacing w:lineRule="auto" w:line="276"/>
-        <w:jc w:val="left"/>
-        <w:rPr>
-          <w:sz w:val="24"/>
-          <w:szCs w:val="24"/>
-        </w:rPr>
-      </w:pPr>
-      <w:r>
-        <w:rPr>
-          <w:b w:val="false"/>
-          <w:bCs w:val="false"/>
-          <w:u w:val="none"/>
-        </w:rPr>
-      </w:r>
-    </w:p>
-    <w:p>
-      <w:pPr>
-        <w:pStyle w:val="Normal"/>
-        <w:spacing w:lineRule="auto" w:line="276"/>
-        <w:jc w:val="left"/>
-        <w:rPr>
-          <w:sz w:val="24"/>
-          <w:szCs w:val="24"/>
-        </w:rPr>
-      </w:pPr>
-      <w:r>
-        <w:rPr>
-          <w:b w:val="false"/>
-          <w:bCs w:val="false"/>
-          <w:u w:val="none"/>
-        </w:rPr>
       </w:r>
     </w:p>
     <w:p>

</xml_diff>

<commit_message>
Dear fuck I hope this is the last revision
</commit_message>
<xml_diff>
--- a/proposal.docx
+++ b/proposal.docx
@@ -185,7 +185,17 @@
         </w:rPr>
       </w:pPr>
       <w:r>
-        <w:rPr/>
+        <w:rPr>
+          <w:b w:val="false"/>
+          <w:bCs w:val="false"/>
+          <w:i w:val="false"/>
+          <w:caps w:val="false"/>
+          <w:smallCaps w:val="false"/>
+          <w:color w:val="000000"/>
+          <w:spacing w:val="0"/>
+          <w:sz w:val="24"/>
+          <w:szCs w:val="24"/>
+        </w:rPr>
       </w:r>
     </w:p>
     <w:p>
@@ -504,7 +514,18 @@
         </w:rPr>
       </w:pPr>
       <w:r>
-        <w:rPr/>
+        <w:rPr>
+          <w:b/>
+          <w:bCs/>
+          <w:i w:val="false"/>
+          <w:caps w:val="false"/>
+          <w:smallCaps w:val="false"/>
+          <w:color w:val="000000"/>
+          <w:spacing w:val="0"/>
+          <w:sz w:val="24"/>
+          <w:szCs w:val="24"/>
+          <w:u w:val="single"/>
+        </w:rPr>
       </w:r>
     </w:p>
     <w:p>
@@ -617,7 +638,77 @@
         </w:rPr>
       </w:pPr>
       <w:r>
+        <w:rPr>
+          <w:b w:val="false"/>
+          <w:bCs w:val="false"/>
+          <w:i w:val="false"/>
+          <w:caps w:val="false"/>
+          <w:smallCaps w:val="false"/>
+          <w:color w:val="000000"/>
+          <w:spacing w:val="0"/>
+          <w:sz w:val="24"/>
+          <w:szCs w:val="24"/>
+          <w:u w:val="none"/>
+        </w:rPr>
+      </w:r>
+    </w:p>
+    <w:p>
+      <w:pPr>
+        <w:pStyle w:val="Normal"/>
+        <w:spacing w:lineRule="auto" w:line="276"/>
+        <w:jc w:val="left"/>
         <w:rPr/>
+      </w:pPr>
+      <w:r>
+        <w:rPr>
+          <w:b w:val="false"/>
+          <w:bCs w:val="false"/>
+          <w:i w:val="false"/>
+          <w:caps w:val="false"/>
+          <w:smallCaps w:val="false"/>
+          <w:color w:val="000000"/>
+          <w:spacing w:val="0"/>
+          <w:sz w:val="24"/>
+          <w:szCs w:val="24"/>
+          <w:u w:val="none"/>
+        </w:rPr>
+        <w:tab/>
+        <w:t>I’d also like to implement some graphical features for the debugger, ideally with the GTK library. I’ve never worked with it before and it would be a nice chance to teach myself an entirely new library, and to show that I can in the first place.</w:t>
+      </w:r>
+    </w:p>
+    <w:p>
+      <w:pPr>
+        <w:pStyle w:val="Normal"/>
+        <w:spacing w:lineRule="auto" w:line="276"/>
+        <w:jc w:val="left"/>
+        <w:rPr>
+          <w:b w:val="false"/>
+          <w:b w:val="false"/>
+          <w:bCs w:val="false"/>
+          <w:i w:val="false"/>
+          <w:i w:val="false"/>
+          <w:caps w:val="false"/>
+          <w:smallCaps w:val="false"/>
+          <w:color w:val="000000"/>
+          <w:spacing w:val="0"/>
+          <w:sz w:val="24"/>
+          <w:szCs w:val="24"/>
+          <w:u w:val="none"/>
+        </w:rPr>
+      </w:pPr>
+      <w:r>
+        <w:rPr>
+          <w:b w:val="false"/>
+          <w:bCs w:val="false"/>
+          <w:i w:val="false"/>
+          <w:caps w:val="false"/>
+          <w:smallCaps w:val="false"/>
+          <w:color w:val="000000"/>
+          <w:spacing w:val="0"/>
+          <w:sz w:val="24"/>
+          <w:szCs w:val="24"/>
+          <w:u w:val="none"/>
+        </w:rPr>
       </w:r>
     </w:p>
     <w:p>
@@ -641,203 +732,111 @@
           <w:u w:val="none"/>
         </w:rPr>
         <w:tab/>
-        <w:t xml:space="preserve">I’d also like to implement some graphical features for the debugger, ideally with the GTK library. I’ve never worked with it before and it would be a nice chance to teach myself an entirely new library, </w:t>
-      </w:r>
-      <w:r>
-        <w:rPr>
-          <w:b w:val="false"/>
-          <w:bCs w:val="false"/>
-          <w:i w:val="false"/>
-          <w:caps w:val="false"/>
-          <w:smallCaps w:val="false"/>
-          <w:color w:val="000000"/>
-          <w:spacing w:val="0"/>
-          <w:sz w:val="24"/>
-          <w:szCs w:val="24"/>
-          <w:u w:val="none"/>
-        </w:rPr>
-        <w:t>and to show that I can in the first place.</w:t>
-      </w:r>
-    </w:p>
-    <w:p>
-      <w:pPr>
-        <w:pStyle w:val="Normal"/>
-        <w:spacing w:lineRule="auto" w:line="276"/>
-        <w:jc w:val="left"/>
-        <w:rPr>
-          <w:b w:val="false"/>
-          <w:b w:val="false"/>
-          <w:bCs w:val="false"/>
-          <w:i w:val="false"/>
-          <w:i w:val="false"/>
-          <w:caps w:val="false"/>
-          <w:smallCaps w:val="false"/>
-          <w:color w:val="000000"/>
-          <w:spacing w:val="0"/>
-          <w:sz w:val="24"/>
-          <w:szCs w:val="24"/>
-          <w:u w:val="none"/>
-        </w:rPr>
-      </w:pPr>
-      <w:r>
+        <w:t>A particular goal I’ve kept in mind is an object-oriented design. Considering the necessity of extra features bundled with my interpreter, without this, unnecessary complexity in my code would only increase, detracting from time better spent on other goals. If my base interpreter were implemented with this in mind, an interface could be provided with which I could build most, if not all, other features off of.</w:t>
+      </w:r>
+    </w:p>
+    <w:p>
+      <w:pPr>
+        <w:pStyle w:val="Normal"/>
+        <w:spacing w:lineRule="auto" w:line="276"/>
+        <w:jc w:val="left"/>
+        <w:rPr>
+          <w:b/>
+          <w:b/>
+          <w:bCs/>
+          <w:i w:val="false"/>
+          <w:i w:val="false"/>
+          <w:caps w:val="false"/>
+          <w:smallCaps w:val="false"/>
+          <w:color w:val="000000"/>
+          <w:spacing w:val="0"/>
+          <w:u w:val="single"/>
+        </w:rPr>
+      </w:pPr>
+      <w:r>
+        <w:rPr>
+          <w:b/>
+          <w:bCs/>
+          <w:i w:val="false"/>
+          <w:caps w:val="false"/>
+          <w:smallCaps w:val="false"/>
+          <w:color w:val="000000"/>
+          <w:spacing w:val="0"/>
+          <w:u w:val="single"/>
+        </w:rPr>
+      </w:r>
+    </w:p>
+    <w:p>
+      <w:pPr>
+        <w:pStyle w:val="Normal"/>
+        <w:spacing w:lineRule="auto" w:line="276"/>
+        <w:jc w:val="left"/>
+        <w:rPr>
+          <w:b/>
+          <w:b/>
+          <w:bCs/>
+          <w:sz w:val="24"/>
+          <w:u w:val="single"/>
+        </w:rPr>
+      </w:pPr>
+      <w:r>
+        <w:rPr>
+          <w:b/>
+          <w:bCs/>
+          <w:i w:val="false"/>
+          <w:caps w:val="false"/>
+          <w:smallCaps w:val="false"/>
+          <w:color w:val="000000"/>
+          <w:spacing w:val="0"/>
+          <w:sz w:val="24"/>
+          <w:szCs w:val="24"/>
+          <w:u w:val="single"/>
+        </w:rPr>
+        <w:t>Features</w:t>
+      </w:r>
+    </w:p>
+    <w:p>
+      <w:pPr>
+        <w:pStyle w:val="Normal"/>
+        <w:spacing w:lineRule="auto" w:line="276"/>
+        <w:jc w:val="left"/>
+        <w:rPr>
+          <w:rFonts w:ascii="Liberation Serif" w:hAnsi="Liberation Serif"/>
+          <w:b w:val="false"/>
+          <w:b w:val="false"/>
+          <w:bCs w:val="false"/>
+          <w:i w:val="false"/>
+          <w:i w:val="false"/>
+          <w:caps w:val="false"/>
+          <w:smallCaps w:val="false"/>
+          <w:color w:val="000000"/>
+          <w:spacing w:val="0"/>
+          <w:sz w:val="24"/>
+          <w:szCs w:val="24"/>
+          <w:u w:val="none"/>
+        </w:rPr>
+      </w:pPr>
+      <w:r>
+        <w:rPr>
+          <w:b w:val="false"/>
+          <w:bCs w:val="false"/>
+          <w:i w:val="false"/>
+          <w:caps w:val="false"/>
+          <w:smallCaps w:val="false"/>
+          <w:color w:val="000000"/>
+          <w:spacing w:val="0"/>
+          <w:sz w:val="24"/>
+          <w:szCs w:val="24"/>
+          <w:u w:val="none"/>
+        </w:rPr>
+      </w:r>
+    </w:p>
+    <w:p>
+      <w:pPr>
+        <w:pStyle w:val="Normal"/>
+        <w:spacing w:lineRule="auto" w:line="276"/>
+        <w:jc w:val="left"/>
         <w:rPr/>
-      </w:r>
-    </w:p>
-    <w:p>
-      <w:pPr>
-        <w:pStyle w:val="Normal"/>
-        <w:spacing w:lineRule="auto" w:line="276"/>
-        <w:jc w:val="left"/>
-        <w:rPr/>
-      </w:pPr>
-      <w:r>
-        <w:rPr>
-          <w:b w:val="false"/>
-          <w:bCs w:val="false"/>
-          <w:i w:val="false"/>
-          <w:caps w:val="false"/>
-          <w:smallCaps w:val="false"/>
-          <w:color w:val="000000"/>
-          <w:spacing w:val="0"/>
-          <w:sz w:val="24"/>
-          <w:szCs w:val="24"/>
-          <w:u w:val="none"/>
-        </w:rPr>
-        <w:tab/>
-      </w:r>
-      <w:r>
-        <w:rPr>
-          <w:b w:val="false"/>
-          <w:bCs w:val="false"/>
-          <w:i w:val="false"/>
-          <w:caps w:val="false"/>
-          <w:smallCaps w:val="false"/>
-          <w:color w:val="000000"/>
-          <w:spacing w:val="0"/>
-          <w:sz w:val="24"/>
-          <w:szCs w:val="24"/>
-          <w:u w:val="none"/>
-        </w:rPr>
-        <w:t xml:space="preserve">A particular goal I’ve kept in mind is an object-oriented design. Considering the necessity of extra features bundled with my interpreter, </w:t>
-      </w:r>
-      <w:r>
-        <w:rPr>
-          <w:b w:val="false"/>
-          <w:bCs w:val="false"/>
-          <w:i w:val="false"/>
-          <w:caps w:val="false"/>
-          <w:smallCaps w:val="false"/>
-          <w:color w:val="000000"/>
-          <w:spacing w:val="0"/>
-          <w:sz w:val="24"/>
-          <w:szCs w:val="24"/>
-          <w:u w:val="none"/>
-        </w:rPr>
-        <w:t>without this, unnecessary complexity in my code would only increase, detracting from time better spent on other goals. If my base interpreter were implemented with this in mind, an interface could be provided with which I could build most, if not all, other features off of.</w:t>
-      </w:r>
-    </w:p>
-    <w:p>
-      <w:pPr>
-        <w:pStyle w:val="Normal"/>
-        <w:spacing w:lineRule="auto" w:line="276"/>
-        <w:jc w:val="left"/>
-        <w:rPr>
-          <w:b/>
-          <w:b/>
-          <w:bCs/>
-          <w:i w:val="false"/>
-          <w:i w:val="false"/>
-          <w:caps w:val="false"/>
-          <w:smallCaps w:val="false"/>
-          <w:color w:val="000000"/>
-          <w:spacing w:val="0"/>
-          <w:u w:val="single"/>
-        </w:rPr>
-      </w:pPr>
-      <w:r>
-        <w:rPr>
-          <w:b/>
-          <w:bCs/>
-          <w:i w:val="false"/>
-          <w:caps w:val="false"/>
-          <w:smallCaps w:val="false"/>
-          <w:color w:val="000000"/>
-          <w:spacing w:val="0"/>
-          <w:u w:val="single"/>
-        </w:rPr>
-      </w:r>
-    </w:p>
-    <w:p>
-      <w:pPr>
-        <w:pStyle w:val="Normal"/>
-        <w:spacing w:lineRule="auto" w:line="276"/>
-        <w:jc w:val="left"/>
-        <w:rPr>
-          <w:b/>
-          <w:b/>
-          <w:bCs/>
-          <w:sz w:val="24"/>
-          <w:u w:val="single"/>
-        </w:rPr>
-      </w:pPr>
-      <w:r>
-        <w:rPr>
-          <w:b/>
-          <w:bCs/>
-          <w:i w:val="false"/>
-          <w:caps w:val="false"/>
-          <w:smallCaps w:val="false"/>
-          <w:color w:val="000000"/>
-          <w:spacing w:val="0"/>
-          <w:sz w:val="24"/>
-          <w:szCs w:val="24"/>
-          <w:u w:val="single"/>
-        </w:rPr>
-        <w:t>Features</w:t>
-      </w:r>
-    </w:p>
-    <w:p>
-      <w:pPr>
-        <w:pStyle w:val="Normal"/>
-        <w:spacing w:lineRule="auto" w:line="276"/>
-        <w:jc w:val="left"/>
-        <w:rPr>
-          <w:rFonts w:ascii="Liberation Serif" w:hAnsi="Liberation Serif"/>
-          <w:b w:val="false"/>
-          <w:b w:val="false"/>
-          <w:bCs w:val="false"/>
-          <w:i w:val="false"/>
-          <w:i w:val="false"/>
-          <w:caps w:val="false"/>
-          <w:smallCaps w:val="false"/>
-          <w:color w:val="000000"/>
-          <w:spacing w:val="0"/>
-          <w:sz w:val="24"/>
-          <w:szCs w:val="24"/>
-          <w:u w:val="none"/>
-        </w:rPr>
-      </w:pPr>
-      <w:r>
-        <w:rPr>
-          <w:b w:val="false"/>
-          <w:bCs w:val="false"/>
-          <w:i w:val="false"/>
-          <w:caps w:val="false"/>
-          <w:smallCaps w:val="false"/>
-          <w:color w:val="000000"/>
-          <w:spacing w:val="0"/>
-          <w:sz w:val="24"/>
-          <w:szCs w:val="24"/>
-          <w:u w:val="none"/>
-        </w:rPr>
-      </w:r>
-    </w:p>
-    <w:p>
-      <w:pPr>
-        <w:pStyle w:val="Normal"/>
-        <w:spacing w:lineRule="auto" w:line="276"/>
-        <w:jc w:val="left"/>
-        <w:rPr/>
       </w:pPr>
       <w:r>
         <w:rPr>
@@ -867,37 +866,7 @@
           <w:szCs w:val="24"/>
           <w:u w:val="none"/>
         </w:rPr>
-        <w:t xml:space="preserve"> – </w:t>
-      </w:r>
-      <w:r>
-        <w:rPr>
-          <w:b w:val="false"/>
-          <w:bCs w:val="false"/>
-          <w:i w:val="false"/>
-          <w:caps w:val="false"/>
-          <w:smallCaps w:val="false"/>
-          <w:color w:val="000000"/>
-          <w:spacing w:val="0"/>
-          <w:sz w:val="24"/>
-          <w:szCs w:val="24"/>
-          <w:u w:val="none"/>
-        </w:rPr>
-        <w:t>P</w:t>
-      </w:r>
-      <w:r>
-        <w:rPr>
-          <w:b w:val="false"/>
-          <w:bCs w:val="false"/>
-          <w:i w:val="false"/>
-          <w:caps w:val="false"/>
-          <w:smallCaps w:val="false"/>
-          <w:color w:val="000000"/>
-          <w:spacing w:val="0"/>
-          <w:sz w:val="24"/>
-          <w:szCs w:val="24"/>
-          <w:u w:val="none"/>
-        </w:rPr>
-        <w:t>rovide a source file to be interpreted as a Brainf* program.</w:t>
+        <w:t xml:space="preserve"> – Provide a source file to be interpreted as a Brainf* program.</w:t>
       </w:r>
     </w:p>
     <w:p>
@@ -960,37 +929,7 @@
           <w:szCs w:val="24"/>
           <w:u w:val="none"/>
         </w:rPr>
-        <w:t xml:space="preserve"> – </w:t>
-      </w:r>
-      <w:r>
-        <w:rPr>
-          <w:b w:val="false"/>
-          <w:bCs w:val="false"/>
-          <w:i w:val="false"/>
-          <w:caps w:val="false"/>
-          <w:smallCaps w:val="false"/>
-          <w:color w:val="000000"/>
-          <w:spacing w:val="0"/>
-          <w:sz w:val="24"/>
-          <w:szCs w:val="24"/>
-          <w:u w:val="none"/>
-        </w:rPr>
-        <w:t>P</w:t>
-      </w:r>
-      <w:r>
-        <w:rPr>
-          <w:b w:val="false"/>
-          <w:bCs w:val="false"/>
-          <w:i w:val="false"/>
-          <w:caps w:val="false"/>
-          <w:smallCaps w:val="false"/>
-          <w:color w:val="000000"/>
-          <w:spacing w:val="0"/>
-          <w:sz w:val="24"/>
-          <w:szCs w:val="24"/>
-          <w:u w:val="none"/>
-        </w:rPr>
-        <w:t>rovide some command line options when starting the interpreter.</w:t>
+        <w:t xml:space="preserve"> – Provide some command line options when starting the interpreter.</w:t>
       </w:r>
     </w:p>
     <w:p>
@@ -1154,37 +1093,7 @@
           <w:szCs w:val="24"/>
           <w:u w:val="none"/>
         </w:rPr>
-        <w:t xml:space="preserve"> – </w:t>
-      </w:r>
-      <w:r>
-        <w:rPr>
-          <w:b w:val="false"/>
-          <w:bCs w:val="false"/>
-          <w:i w:val="false"/>
-          <w:caps w:val="false"/>
-          <w:smallCaps w:val="false"/>
-          <w:color w:val="000000"/>
-          <w:spacing w:val="0"/>
-          <w:sz w:val="24"/>
-          <w:szCs w:val="24"/>
-          <w:u w:val="none"/>
-        </w:rPr>
-        <w:t>A</w:t>
-      </w:r>
-      <w:r>
-        <w:rPr>
-          <w:b w:val="false"/>
-          <w:bCs w:val="false"/>
-          <w:i w:val="false"/>
-          <w:caps w:val="false"/>
-          <w:smallCaps w:val="false"/>
-          <w:color w:val="000000"/>
-          <w:spacing w:val="0"/>
-          <w:sz w:val="24"/>
-          <w:szCs w:val="24"/>
-          <w:u w:val="none"/>
-        </w:rPr>
-        <w:t xml:space="preserve"> particular feature that I haven’t seen much of would be a graphical debug mode, displaying the states of particular elements of the machine, and stepping through code, allowing the user to watch the machine change, one command at a time.</w:t>
+        <w:t xml:space="preserve"> – A particular feature that I haven’t seen much of would be a graphical debug mode, displaying the states of particular elements of the machine, and stepping through code, allowing the user to watch the machine change, one command at a time.</w:t>
       </w:r>
     </w:p>
     <w:p>
@@ -1243,61 +1152,42 @@
           <w:u w:val="none"/>
         </w:rPr>
         <w:tab/>
-        <w:t xml:space="preserve">My goal for this is to display particular elements of the program, including the main </w:t>
-      </w:r>
-      <w:r>
-        <w:rPr>
-          <w:b w:val="false"/>
-          <w:bCs w:val="false"/>
-          <w:i w:val="false"/>
-          <w:caps w:val="false"/>
-          <w:smallCaps w:val="false"/>
-          <w:color w:val="000000"/>
-          <w:spacing w:val="0"/>
-          <w:sz w:val="24"/>
-          <w:szCs w:val="24"/>
-          <w:u w:val="none"/>
-        </w:rPr>
-        <w:t>array</w:t>
-      </w:r>
-      <w:r>
-        <w:rPr>
-          <w:b w:val="false"/>
-          <w:bCs w:val="false"/>
-          <w:i w:val="false"/>
-          <w:caps w:val="false"/>
-          <w:smallCaps w:val="false"/>
-          <w:color w:val="000000"/>
-          <w:spacing w:val="0"/>
-          <w:sz w:val="24"/>
-          <w:szCs w:val="24"/>
-          <w:u w:val="none"/>
-        </w:rPr>
-        <w:t>, souce code, and the loop stack, with graphical emphasis placed on these sections to indicate the current state of the machine. After this, my plan is to allow the user to step through the execution of a program, moving back and forth through source code one operation at a time.</w:t>
-      </w:r>
-    </w:p>
-    <w:p>
-      <w:pPr>
-        <w:pStyle w:val="Normal"/>
-        <w:spacing w:lineRule="auto" w:line="276"/>
-        <w:jc w:val="left"/>
-        <w:rPr>
-          <w:b w:val="false"/>
-          <w:b w:val="false"/>
-          <w:bCs w:val="false"/>
-          <w:i w:val="false"/>
-          <w:i w:val="false"/>
-          <w:caps w:val="false"/>
-          <w:smallCaps w:val="false"/>
-          <w:color w:val="000000"/>
-          <w:spacing w:val="0"/>
-          <w:sz w:val="24"/>
-          <w:szCs w:val="24"/>
-          <w:u w:val="none"/>
-        </w:rPr>
-      </w:pPr>
-      <w:r>
-        <w:rPr/>
+        <w:t>My goal for this is to display particular elements of the program, including the main array, souce code, and the loop stack, with graphical emphasis placed on these sections to indicate the current state of the machine. After this, my plan is to allow the user to step through the execution of a program, moving back and forth through source code one operation at a time.</w:t>
+      </w:r>
+    </w:p>
+    <w:p>
+      <w:pPr>
+        <w:pStyle w:val="Normal"/>
+        <w:spacing w:lineRule="auto" w:line="276"/>
+        <w:jc w:val="left"/>
+        <w:rPr>
+          <w:b w:val="false"/>
+          <w:b w:val="false"/>
+          <w:bCs w:val="false"/>
+          <w:i w:val="false"/>
+          <w:i w:val="false"/>
+          <w:caps w:val="false"/>
+          <w:smallCaps w:val="false"/>
+          <w:color w:val="000000"/>
+          <w:spacing w:val="0"/>
+          <w:sz w:val="24"/>
+          <w:szCs w:val="24"/>
+          <w:u w:val="none"/>
+        </w:rPr>
+      </w:pPr>
+      <w:r>
+        <w:rPr>
+          <w:b w:val="false"/>
+          <w:bCs w:val="false"/>
+          <w:i w:val="false"/>
+          <w:caps w:val="false"/>
+          <w:smallCaps w:val="false"/>
+          <w:color w:val="000000"/>
+          <w:spacing w:val="0"/>
+          <w:sz w:val="24"/>
+          <w:szCs w:val="24"/>
+          <w:u w:val="none"/>
+        </w:rPr>
       </w:r>
     </w:p>
     <w:p>
@@ -1349,10 +1239,7 @@
         <w:pStyle w:val="Normal"/>
         <w:spacing w:lineRule="auto" w:line="276"/>
         <w:jc w:val="left"/>
-        <w:rPr>
-          <w:sz w:val="24"/>
-          <w:szCs w:val="24"/>
-        </w:rPr>
+        <w:rPr/>
       </w:pPr>
       <w:r>
         <w:rPr>
@@ -1368,62 +1255,31 @@
           <w:sz w:val="24"/>
           <w:szCs w:val="24"/>
         </w:rPr>
-        <w:t xml:space="preserve"> – I’d also like to work on a simple REPL shell. Considering the nature of Brainf*, a quick testing environment would be nice. A basic setup would be command line based, creating a persistent BF machine that can repeatedly accept and evaluate input until the user manually quits. Ideally, it would also show and update a small region of the tape and allow for input from a file.</w:t>
-      </w:r>
-    </w:p>
-    <w:p>
-      <w:pPr>
-        <w:pStyle w:val="Normal"/>
-        <w:spacing w:lineRule="auto" w:line="276"/>
-        <w:jc w:val="left"/>
-        <w:rPr>
-          <w:b/>
-          <w:b/>
-          <w:bCs/>
+        <w:t xml:space="preserve"> – I’d also like to work on a simple REPL shell. Considering the nature of Brainf*, a quick testing environment would be nice. A basic setup would be command line based, creating a persistent BF machine that can repeatedly accept and evaluate input until the user manually quits. Ideally, it would also show and update a small region of the tape and allow for input from a file. </w:t>
+      </w:r>
+      <w:r>
+        <w:rPr>
+          <w:sz w:val="24"/>
+          <w:szCs w:val="24"/>
+        </w:rPr>
+        <w:t>Another subgoal for this would be to provide some abstraction, allowing the user to define sections of code as procedures to be referenced as one wishes.</w:t>
+      </w:r>
+    </w:p>
+    <w:p>
+      <w:pPr>
+        <w:pStyle w:val="Normal"/>
+        <w:spacing w:lineRule="auto" w:line="276"/>
+        <w:jc w:val="left"/>
+        <w:rPr/>
+      </w:pPr>
+      <w:r>
+        <w:rPr>
+          <w:b/>
+          <w:bCs/>
+          <w:sz w:val="24"/>
+          <w:szCs w:val="24"/>
           <w:u w:val="single"/>
         </w:rPr>
-      </w:pPr>
-      <w:r>
-        <w:rPr>
-          <w:b/>
-          <w:bCs/>
-          <w:u w:val="single"/>
-        </w:rPr>
-      </w:r>
-    </w:p>
-    <w:p>
-      <w:pPr>
-        <w:pStyle w:val="Normal"/>
-        <w:spacing w:lineRule="auto" w:line="276"/>
-        <w:jc w:val="left"/>
-        <w:rPr>
-          <w:b/>
-          <w:b/>
-          <w:bCs/>
-          <w:sz w:val="24"/>
-          <w:szCs w:val="24"/>
-          <w:u w:val="single"/>
-        </w:rPr>
-      </w:pPr>
-      <w:r>
-        <w:rPr/>
-      </w:r>
-    </w:p>
-    <w:p>
-      <w:pPr>
-        <w:pStyle w:val="Normal"/>
-        <w:spacing w:lineRule="auto" w:line="276"/>
-        <w:jc w:val="left"/>
-        <w:rPr/>
-      </w:pPr>
-      <w:r>
-        <w:rPr>
-          <w:b/>
-          <w:bCs/>
-          <w:sz w:val="24"/>
-          <w:szCs w:val="24"/>
-          <w:u w:val="single"/>
-        </w:rPr>
         <w:t>Grading</w:t>
       </w:r>
     </w:p>
@@ -1442,7 +1298,13 @@
         </w:rPr>
       </w:pPr>
       <w:r>
-        <w:rPr/>
+        <w:rPr>
+          <w:b w:val="false"/>
+          <w:bCs w:val="false"/>
+          <w:sz w:val="24"/>
+          <w:szCs w:val="24"/>
+          <w:u w:val="none"/>
+        </w:rPr>
       </w:r>
     </w:p>
     <w:p>
@@ -1520,17 +1382,7 @@
           <w:szCs w:val="24"/>
           <w:u w:val="none"/>
         </w:rPr>
-        <w:t>Object-oriented design –</w:t>
-      </w:r>
-      <w:r>
-        <w:rPr>
-          <w:b w:val="false"/>
-          <w:bCs w:val="false"/>
-          <w:sz w:val="24"/>
-          <w:szCs w:val="24"/>
-          <w:u w:val="none"/>
-        </w:rPr>
-        <w:t xml:space="preserve"> 3</w:t>
+        <w:t>Object-oriented design – 3</w:t>
       </w:r>
     </w:p>
     <w:p>
@@ -1668,11 +1520,7 @@
         </w:numPr>
         <w:spacing w:lineRule="auto" w:line="276"/>
         <w:jc w:val="left"/>
-        <w:rPr>
-          <w:b w:val="false"/>
-          <w:b w:val="false"/>
-          <w:bCs w:val="false"/>
-        </w:rPr>
+        <w:rPr/>
       </w:pPr>
       <w:r>
         <w:rPr>
@@ -1902,67 +1750,17 @@
         </w:numPr>
         <w:spacing w:lineRule="auto" w:line="276"/>
         <w:jc w:val="left"/>
-        <w:rPr>
-          <w:b/>
-          <w:b/>
-          <w:bCs/>
-        </w:rPr>
-      </w:pPr>
-      <w:r>
-        <w:rPr>
-          <w:b w:val="false"/>
-          <w:bCs w:val="false"/>
-          <w:sz w:val="24"/>
-          <w:szCs w:val="24"/>
-          <w:u w:val="none"/>
-        </w:rPr>
-        <w:t xml:space="preserve">Allow user to define, name, and </w:t>
-      </w:r>
-      <w:r>
-        <w:rPr>
-          <w:b w:val="false"/>
-          <w:bCs w:val="false"/>
-          <w:sz w:val="24"/>
-          <w:szCs w:val="24"/>
-          <w:u w:val="none"/>
-        </w:rPr>
-        <w:t>call</w:t>
-      </w:r>
-      <w:r>
-        <w:rPr>
-          <w:b w:val="false"/>
-          <w:bCs w:val="false"/>
-          <w:sz w:val="24"/>
-          <w:szCs w:val="24"/>
-          <w:u w:val="none"/>
-        </w:rPr>
-        <w:t xml:space="preserve"> procedures from sections of BF code – 3 points</w:t>
-      </w:r>
-    </w:p>
-    <w:p>
-      <w:pPr>
-        <w:pStyle w:val="Normal"/>
-        <w:numPr>
-          <w:ilvl w:val="2"/>
-          <w:numId w:val="2"/>
-        </w:numPr>
-        <w:spacing w:lineRule="auto" w:line="276"/>
-        <w:jc w:val="left"/>
-        <w:rPr>
-          <w:b/>
-          <w:b/>
-          <w:bCs/>
-        </w:rPr>
-      </w:pPr>
-      <w:r>
-        <w:rPr>
-          <w:b w:val="false"/>
-          <w:bCs w:val="false"/>
-          <w:sz w:val="24"/>
-          <w:szCs w:val="24"/>
-          <w:u w:val="none"/>
-        </w:rPr>
-        <w:t>Abstraction!</w:t>
+        <w:rPr/>
+      </w:pPr>
+      <w:r>
+        <w:rPr>
+          <w:b w:val="false"/>
+          <w:bCs w:val="false"/>
+          <w:sz w:val="24"/>
+          <w:szCs w:val="24"/>
+          <w:u w:val="none"/>
+        </w:rPr>
+        <w:t>Allow user to define, name, and call procedures from sections of BF code – 3 points</w:t>
       </w:r>
     </w:p>
     <w:p>
@@ -1988,27 +1786,7 @@
           <w:szCs w:val="24"/>
           <w:u w:val="none"/>
         </w:rPr>
-        <w:t xml:space="preserve">Automatic </w:t>
-      </w:r>
-      <w:r>
-        <w:rPr>
-          <w:b/>
-          <w:bCs/>
-          <w:sz w:val="24"/>
-          <w:szCs w:val="24"/>
-          <w:u w:val="none"/>
-        </w:rPr>
-        <w:t xml:space="preserve">compilation and </w:t>
-      </w:r>
-      <w:r>
-        <w:rPr>
-          <w:b/>
-          <w:bCs/>
-          <w:sz w:val="24"/>
-          <w:szCs w:val="24"/>
-          <w:u w:val="none"/>
-        </w:rPr>
-        <w:t>installation</w:t>
+        <w:t>Automatic compilation and installation</w:t>
       </w:r>
       <w:r>
         <w:rPr>
@@ -2118,11 +1896,7 @@
         </w:numPr>
         <w:spacing w:lineRule="auto" w:line="276"/>
         <w:jc w:val="left"/>
-        <w:rPr>
-          <w:b/>
-          <w:b/>
-          <w:bCs/>
-        </w:rPr>
+        <w:rPr/>
       </w:pPr>
       <w:r>
         <w:rPr>
@@ -2184,17 +1958,7 @@
           <w:szCs w:val="24"/>
           <w:u w:val="none"/>
         </w:rPr>
-        <w:t xml:space="preserve">Toggle ASCII I/O – 4 </w:t>
-      </w:r>
-      <w:r>
-        <w:rPr>
-          <w:b w:val="false"/>
-          <w:bCs w:val="false"/>
-          <w:sz w:val="24"/>
-          <w:szCs w:val="24"/>
-          <w:u w:val="none"/>
-        </w:rPr>
-        <w:t>points</w:t>
+        <w:t>Toggle ASCII I/O – 4 points</w:t>
       </w:r>
     </w:p>
     <w:p>
@@ -2220,37 +1984,7 @@
           <w:szCs w:val="24"/>
           <w:u w:val="none"/>
         </w:rPr>
-        <w:t xml:space="preserve">Toggle </w:t>
-      </w:r>
-      <w:r>
-        <w:rPr>
-          <w:b w:val="false"/>
-          <w:bCs w:val="false"/>
-          <w:sz w:val="24"/>
-          <w:szCs w:val="24"/>
-          <w:u w:val="none"/>
-        </w:rPr>
-        <w:t>u</w:t>
-      </w:r>
-      <w:r>
-        <w:rPr>
-          <w:b w:val="false"/>
-          <w:bCs w:val="false"/>
-          <w:sz w:val="24"/>
-          <w:szCs w:val="24"/>
-          <w:u w:val="none"/>
-        </w:rPr>
-        <w:t>n/signed cell</w:t>
-      </w:r>
-      <w:r>
-        <w:rPr>
-          <w:b w:val="false"/>
-          <w:bCs w:val="false"/>
-          <w:sz w:val="24"/>
-          <w:szCs w:val="24"/>
-          <w:u w:val="none"/>
-        </w:rPr>
-        <w:t>s – 4 points</w:t>
+        <w:t>Toggle un/signed cells – 4 points</w:t>
       </w:r>
     </w:p>
     <w:p>
@@ -2292,8 +2026,9 @@
       </w:pPr>
       <w:r>
         <w:rPr>
-          <w:b w:val="false"/>
-          <w:bCs w:val="false"/>
+          <w:sz w:val="24"/>
+          <w:szCs w:val="24"/>
+          <w:u w:val="none"/>
         </w:rPr>
       </w:r>
     </w:p>
@@ -2335,31 +2070,29 @@
       </w:pPr>
       <w:r>
         <w:rPr>
-          <w:b/>
-          <w:bCs/>
-        </w:rPr>
-      </w:r>
-    </w:p>
-    <w:p>
-      <w:pPr>
-        <w:pStyle w:val="Normal"/>
-        <w:spacing w:lineRule="auto" w:line="276"/>
-        <w:jc w:val="left"/>
-        <w:rPr>
-          <w:b/>
-          <w:b/>
-          <w:bCs/>
+          <w:b w:val="false"/>
+          <w:bCs w:val="false"/>
+          <w:sz w:val="24"/>
+          <w:szCs w:val="24"/>
+          <w:u w:val="none"/>
+        </w:rPr>
+      </w:r>
+    </w:p>
+    <w:p>
+      <w:pPr>
+        <w:pStyle w:val="Normal"/>
+        <w:spacing w:lineRule="auto" w:line="276"/>
+        <w:jc w:val="left"/>
+        <w:rPr/>
+      </w:pPr>
+      <w:r>
+        <w:rPr>
+          <w:b/>
+          <w:bCs/>
+          <w:sz w:val="24"/>
+          <w:szCs w:val="24"/>
           <w:u w:val="single"/>
         </w:rPr>
-      </w:pPr>
-      <w:r>
-        <w:rPr>
-          <w:b/>
-          <w:bCs/>
-          <w:sz w:val="24"/>
-          <w:szCs w:val="24"/>
-          <w:u w:val="single"/>
-        </w:rPr>
         <w:t>Scale</w:t>
       </w:r>
     </w:p>
@@ -2467,77 +2200,68 @@
       </w:pPr>
       <w:r>
         <w:rPr>
-          <w:b w:val="false"/>
-          <w:bCs w:val="false"/>
-          <w:u w:val="none"/>
-        </w:rPr>
-      </w:r>
-    </w:p>
-    <w:p>
-      <w:pPr>
-        <w:pStyle w:val="Normal"/>
-        <w:spacing w:lineRule="auto" w:line="276"/>
-        <w:jc w:val="left"/>
-        <w:rPr>
-          <w:sz w:val="24"/>
-          <w:szCs w:val="24"/>
-        </w:rPr>
-      </w:pPr>
-      <w:r>
-        <w:rPr>
-          <w:b w:val="false"/>
-          <w:bCs w:val="false"/>
-          <w:u w:val="none"/>
-        </w:rPr>
-      </w:r>
-    </w:p>
-    <w:p>
-      <w:pPr>
-        <w:pStyle w:val="Normal"/>
-        <w:spacing w:lineRule="auto" w:line="276"/>
-        <w:jc w:val="left"/>
-        <w:rPr>
-          <w:sz w:val="24"/>
-          <w:szCs w:val="24"/>
-        </w:rPr>
-      </w:pPr>
-      <w:r>
-        <w:rPr>
-          <w:b w:val="false"/>
-          <w:bCs w:val="false"/>
-          <w:u w:val="none"/>
-        </w:rPr>
-      </w:r>
-    </w:p>
-    <w:p>
-      <w:pPr>
-        <w:pStyle w:val="Normal"/>
-        <w:spacing w:lineRule="auto" w:line="276"/>
-        <w:jc w:val="left"/>
-        <w:rPr>
-          <w:sz w:val="24"/>
-          <w:szCs w:val="24"/>
-        </w:rPr>
-      </w:pPr>
-      <w:r>
-        <w:rPr>
-          <w:b w:val="false"/>
-          <w:bCs w:val="false"/>
-          <w:u w:val="none"/>
-        </w:rPr>
-      </w:r>
-    </w:p>
-    <w:p>
-      <w:pPr>
-        <w:pStyle w:val="Normal"/>
-        <w:spacing w:lineRule="auto" w:line="276"/>
-        <w:jc w:val="left"/>
-        <w:rPr>
-          <w:b w:val="false"/>
-          <w:b w:val="false"/>
-          <w:bCs w:val="false"/>
-          <w:u w:val="none"/>
-        </w:rPr>
+          <w:sz w:val="24"/>
+          <w:szCs w:val="24"/>
+        </w:rPr>
+      </w:r>
+    </w:p>
+    <w:p>
+      <w:pPr>
+        <w:pStyle w:val="Normal"/>
+        <w:spacing w:lineRule="auto" w:line="276"/>
+        <w:jc w:val="left"/>
+        <w:rPr>
+          <w:sz w:val="24"/>
+          <w:szCs w:val="24"/>
+        </w:rPr>
+      </w:pPr>
+      <w:r>
+        <w:rPr>
+          <w:sz w:val="24"/>
+          <w:szCs w:val="24"/>
+        </w:rPr>
+      </w:r>
+    </w:p>
+    <w:p>
+      <w:pPr>
+        <w:pStyle w:val="Normal"/>
+        <w:spacing w:lineRule="auto" w:line="276"/>
+        <w:jc w:val="left"/>
+        <w:rPr>
+          <w:sz w:val="24"/>
+          <w:szCs w:val="24"/>
+        </w:rPr>
+      </w:pPr>
+      <w:r>
+        <w:rPr>
+          <w:sz w:val="24"/>
+          <w:szCs w:val="24"/>
+        </w:rPr>
+      </w:r>
+    </w:p>
+    <w:p>
+      <w:pPr>
+        <w:pStyle w:val="Normal"/>
+        <w:spacing w:lineRule="auto" w:line="276"/>
+        <w:jc w:val="left"/>
+        <w:rPr>
+          <w:sz w:val="24"/>
+          <w:szCs w:val="24"/>
+        </w:rPr>
+      </w:pPr>
+      <w:r>
+        <w:rPr>
+          <w:sz w:val="24"/>
+          <w:szCs w:val="24"/>
+        </w:rPr>
+      </w:r>
+    </w:p>
+    <w:p>
+      <w:pPr>
+        <w:pStyle w:val="Normal"/>
+        <w:spacing w:lineRule="auto" w:line="276"/>
+        <w:jc w:val="left"/>
+        <w:rPr/>
       </w:pPr>
       <w:r>
         <w:rPr>
@@ -2739,6 +2463,7 @@
       </w:pPr>
       <w:rPr>
         <w:rFonts w:ascii="Symbol" w:hAnsi="Symbol" w:cs="Symbol" w:hint="default"/>
+        <w:b/>
         <w:rFonts w:cs="OpenSymbol"/>
       </w:rPr>
     </w:lvl>
@@ -2755,6 +2480,8 @@
       </w:pPr>
       <w:rPr>
         <w:rFonts w:ascii="OpenSymbol" w:hAnsi="OpenSymbol" w:cs="OpenSymbol" w:hint="default"/>
+        <w:b w:val="false"/>
+        <w:bCs w:val="false"/>
         <w:rFonts w:cs="OpenSymbol"/>
       </w:rPr>
     </w:lvl>
@@ -2771,6 +2498,7 @@
       </w:pPr>
       <w:rPr>
         <w:rFonts w:ascii="OpenSymbol" w:hAnsi="OpenSymbol" w:cs="OpenSymbol" w:hint="default"/>
+        <w:b/>
         <w:rFonts w:cs="OpenSymbol"/>
       </w:rPr>
     </w:lvl>
@@ -3218,6 +2946,145 @@
       <w:lang w:val="zxx" w:eastAsia="zxx" w:bidi="zxx"/>
     </w:rPr>
   </w:style>
+  <w:style w:type="character" w:styleId="ListLabel28">
+    <w:name w:val="ListLabel 28"/>
+    <w:qFormat/>
+    <w:rPr>
+      <w:rFonts w:cs="OpenSymbol"/>
+      <w:sz w:val="24"/>
+    </w:rPr>
+  </w:style>
+  <w:style w:type="character" w:styleId="ListLabel29">
+    <w:name w:val="ListLabel 29"/>
+    <w:qFormat/>
+    <w:rPr>
+      <w:rFonts w:cs="OpenSymbol"/>
+    </w:rPr>
+  </w:style>
+  <w:style w:type="character" w:styleId="ListLabel30">
+    <w:name w:val="ListLabel 30"/>
+    <w:qFormat/>
+    <w:rPr>
+      <w:rFonts w:cs="OpenSymbol"/>
+    </w:rPr>
+  </w:style>
+  <w:style w:type="character" w:styleId="ListLabel31">
+    <w:name w:val="ListLabel 31"/>
+    <w:qFormat/>
+    <w:rPr>
+      <w:rFonts w:cs="OpenSymbol"/>
+    </w:rPr>
+  </w:style>
+  <w:style w:type="character" w:styleId="ListLabel32">
+    <w:name w:val="ListLabel 32"/>
+    <w:qFormat/>
+    <w:rPr>
+      <w:rFonts w:cs="OpenSymbol"/>
+    </w:rPr>
+  </w:style>
+  <w:style w:type="character" w:styleId="ListLabel33">
+    <w:name w:val="ListLabel 33"/>
+    <w:qFormat/>
+    <w:rPr>
+      <w:rFonts w:cs="OpenSymbol"/>
+    </w:rPr>
+  </w:style>
+  <w:style w:type="character" w:styleId="ListLabel34">
+    <w:name w:val="ListLabel 34"/>
+    <w:qFormat/>
+    <w:rPr>
+      <w:rFonts w:cs="OpenSymbol"/>
+    </w:rPr>
+  </w:style>
+  <w:style w:type="character" w:styleId="ListLabel35">
+    <w:name w:val="ListLabel 35"/>
+    <w:qFormat/>
+    <w:rPr>
+      <w:rFonts w:cs="OpenSymbol"/>
+    </w:rPr>
+  </w:style>
+  <w:style w:type="character" w:styleId="ListLabel36">
+    <w:name w:val="ListLabel 36"/>
+    <w:qFormat/>
+    <w:rPr>
+      <w:rFonts w:cs="OpenSymbol"/>
+    </w:rPr>
+  </w:style>
+  <w:style w:type="character" w:styleId="ListLabel37">
+    <w:name w:val="ListLabel 37"/>
+    <w:qFormat/>
+    <w:rPr>
+      <w:rFonts w:cs="OpenSymbol"/>
+      <w:b/>
+    </w:rPr>
+  </w:style>
+  <w:style w:type="character" w:styleId="ListLabel38">
+    <w:name w:val="ListLabel 38"/>
+    <w:qFormat/>
+    <w:rPr>
+      <w:rFonts w:cs="OpenSymbol"/>
+      <w:b w:val="false"/>
+      <w:bCs w:val="false"/>
+    </w:rPr>
+  </w:style>
+  <w:style w:type="character" w:styleId="ListLabel39">
+    <w:name w:val="ListLabel 39"/>
+    <w:qFormat/>
+    <w:rPr>
+      <w:rFonts w:cs="OpenSymbol"/>
+      <w:b/>
+    </w:rPr>
+  </w:style>
+  <w:style w:type="character" w:styleId="ListLabel40">
+    <w:name w:val="ListLabel 40"/>
+    <w:qFormat/>
+    <w:rPr>
+      <w:rFonts w:cs="OpenSymbol"/>
+    </w:rPr>
+  </w:style>
+  <w:style w:type="character" w:styleId="ListLabel41">
+    <w:name w:val="ListLabel 41"/>
+    <w:qFormat/>
+    <w:rPr>
+      <w:rFonts w:cs="OpenSymbol"/>
+    </w:rPr>
+  </w:style>
+  <w:style w:type="character" w:styleId="ListLabel42">
+    <w:name w:val="ListLabel 42"/>
+    <w:qFormat/>
+    <w:rPr>
+      <w:rFonts w:cs="OpenSymbol"/>
+    </w:rPr>
+  </w:style>
+  <w:style w:type="character" w:styleId="ListLabel43">
+    <w:name w:val="ListLabel 43"/>
+    <w:qFormat/>
+    <w:rPr>
+      <w:rFonts w:cs="OpenSymbol"/>
+    </w:rPr>
+  </w:style>
+  <w:style w:type="character" w:styleId="ListLabel44">
+    <w:name w:val="ListLabel 44"/>
+    <w:qFormat/>
+    <w:rPr>
+      <w:rFonts w:cs="OpenSymbol"/>
+    </w:rPr>
+  </w:style>
+  <w:style w:type="character" w:styleId="ListLabel45">
+    <w:name w:val="ListLabel 45"/>
+    <w:qFormat/>
+    <w:rPr>
+      <w:rFonts w:cs="OpenSymbol"/>
+    </w:rPr>
+  </w:style>
+  <w:style w:type="character" w:styleId="VisitedInternetLink">
+    <w:name w:val="Visited Internet Link"/>
+    <w:rPr>
+      <w:color w:val="800000"/>
+      <w:u w:val="single"/>
+      <w:lang w:val="zxx" w:eastAsia="zxx" w:bidi="zxx"/>
+    </w:rPr>
+  </w:style>
   <w:style w:type="paragraph" w:styleId="Heading">
     <w:name w:val="Heading"/>
     <w:basedOn w:val="Normal"/>

</xml_diff>

<commit_message>
Last second formatting changes
</commit_message>
<xml_diff>
--- a/proposal.docx
+++ b/proposal.docx
@@ -1255,14 +1255,7 @@
           <w:sz w:val="24"/>
           <w:szCs w:val="24"/>
         </w:rPr>
-        <w:t xml:space="preserve"> – I’d also like to work on a simple REPL shell. Considering the nature of Brainf*, a quick testing environment would be nice. A basic setup would be command line based, creating a persistent BF machine that can repeatedly accept and evaluate input until the user manually quits. Ideally, it would also show and update a small region of the tape and allow for input from a file. </w:t>
-      </w:r>
-      <w:r>
-        <w:rPr>
-          <w:sz w:val="24"/>
-          <w:szCs w:val="24"/>
-        </w:rPr>
-        <w:t>Another subgoal for this would be to provide some abstraction, allowing the user to define sections of code as procedures to be referenced as one wishes.</w:t>
+        <w:t xml:space="preserve"> – I’d also like to work on a simple REPL shell. Considering the nature of Brainf*, a quick testing environment would be nice. A basic setup would be command line based, creating a persistent BF machine that can repeatedly accept and evaluate input until the user manually quits. Ideally, it would also show and update a small region of the tape and allow for input from a file. Another subgoal for this would be to provide some abstraction, allowing the user to define sections of code as procedures to be referenced as one wishes.</w:t>
       </w:r>
     </w:p>
     <w:p>
@@ -2186,6 +2179,23 @@
           <w:u w:val="none"/>
         </w:rPr>
         <w:t>D – 0-28 points</w:t>
+      </w:r>
+    </w:p>
+    <w:p>
+      <w:pPr>
+        <w:pStyle w:val="Normal"/>
+        <w:spacing w:lineRule="auto" w:line="276"/>
+        <w:jc w:val="left"/>
+        <w:rPr>
+          <w:sz w:val="24"/>
+          <w:szCs w:val="24"/>
+        </w:rPr>
+      </w:pPr>
+      <w:r>
+        <w:rPr>
+          <w:sz w:val="24"/>
+          <w:szCs w:val="24"/>
+        </w:rPr>
       </w:r>
     </w:p>
     <w:p>
@@ -2498,7 +2508,7 @@
       </w:pPr>
       <w:rPr>
         <w:rFonts w:ascii="OpenSymbol" w:hAnsi="OpenSymbol" w:cs="OpenSymbol" w:hint="default"/>
-        <w:b/>
+        <w:b w:val="false"/>
         <w:rFonts w:cs="OpenSymbol"/>
       </w:rPr>
     </w:lvl>
@@ -3085,6 +3095,137 @@
       <w:lang w:val="zxx" w:eastAsia="zxx" w:bidi="zxx"/>
     </w:rPr>
   </w:style>
+  <w:style w:type="character" w:styleId="ListLabel46">
+    <w:name w:val="ListLabel 46"/>
+    <w:qFormat/>
+    <w:rPr>
+      <w:rFonts w:cs="OpenSymbol"/>
+      <w:sz w:val="24"/>
+    </w:rPr>
+  </w:style>
+  <w:style w:type="character" w:styleId="ListLabel47">
+    <w:name w:val="ListLabel 47"/>
+    <w:qFormat/>
+    <w:rPr>
+      <w:rFonts w:cs="OpenSymbol"/>
+    </w:rPr>
+  </w:style>
+  <w:style w:type="character" w:styleId="ListLabel48">
+    <w:name w:val="ListLabel 48"/>
+    <w:qFormat/>
+    <w:rPr>
+      <w:rFonts w:cs="OpenSymbol"/>
+    </w:rPr>
+  </w:style>
+  <w:style w:type="character" w:styleId="ListLabel49">
+    <w:name w:val="ListLabel 49"/>
+    <w:qFormat/>
+    <w:rPr>
+      <w:rFonts w:cs="OpenSymbol"/>
+    </w:rPr>
+  </w:style>
+  <w:style w:type="character" w:styleId="ListLabel50">
+    <w:name w:val="ListLabel 50"/>
+    <w:qFormat/>
+    <w:rPr>
+      <w:rFonts w:cs="OpenSymbol"/>
+    </w:rPr>
+  </w:style>
+  <w:style w:type="character" w:styleId="ListLabel51">
+    <w:name w:val="ListLabel 51"/>
+    <w:qFormat/>
+    <w:rPr>
+      <w:rFonts w:cs="OpenSymbol"/>
+    </w:rPr>
+  </w:style>
+  <w:style w:type="character" w:styleId="ListLabel52">
+    <w:name w:val="ListLabel 52"/>
+    <w:qFormat/>
+    <w:rPr>
+      <w:rFonts w:cs="OpenSymbol"/>
+    </w:rPr>
+  </w:style>
+  <w:style w:type="character" w:styleId="ListLabel53">
+    <w:name w:val="ListLabel 53"/>
+    <w:qFormat/>
+    <w:rPr>
+      <w:rFonts w:cs="OpenSymbol"/>
+    </w:rPr>
+  </w:style>
+  <w:style w:type="character" w:styleId="ListLabel54">
+    <w:name w:val="ListLabel 54"/>
+    <w:qFormat/>
+    <w:rPr>
+      <w:rFonts w:cs="OpenSymbol"/>
+    </w:rPr>
+  </w:style>
+  <w:style w:type="character" w:styleId="ListLabel55">
+    <w:name w:val="ListLabel 55"/>
+    <w:qFormat/>
+    <w:rPr>
+      <w:rFonts w:cs="OpenSymbol"/>
+      <w:b/>
+    </w:rPr>
+  </w:style>
+  <w:style w:type="character" w:styleId="ListLabel56">
+    <w:name w:val="ListLabel 56"/>
+    <w:qFormat/>
+    <w:rPr>
+      <w:rFonts w:cs="OpenSymbol"/>
+      <w:b w:val="false"/>
+      <w:bCs w:val="false"/>
+    </w:rPr>
+  </w:style>
+  <w:style w:type="character" w:styleId="ListLabel57">
+    <w:name w:val="ListLabel 57"/>
+    <w:qFormat/>
+    <w:rPr>
+      <w:rFonts w:cs="OpenSymbol"/>
+      <w:b w:val="false"/>
+    </w:rPr>
+  </w:style>
+  <w:style w:type="character" w:styleId="ListLabel58">
+    <w:name w:val="ListLabel 58"/>
+    <w:qFormat/>
+    <w:rPr>
+      <w:rFonts w:cs="OpenSymbol"/>
+    </w:rPr>
+  </w:style>
+  <w:style w:type="character" w:styleId="ListLabel59">
+    <w:name w:val="ListLabel 59"/>
+    <w:qFormat/>
+    <w:rPr>
+      <w:rFonts w:cs="OpenSymbol"/>
+    </w:rPr>
+  </w:style>
+  <w:style w:type="character" w:styleId="ListLabel60">
+    <w:name w:val="ListLabel 60"/>
+    <w:qFormat/>
+    <w:rPr>
+      <w:rFonts w:cs="OpenSymbol"/>
+    </w:rPr>
+  </w:style>
+  <w:style w:type="character" w:styleId="ListLabel61">
+    <w:name w:val="ListLabel 61"/>
+    <w:qFormat/>
+    <w:rPr>
+      <w:rFonts w:cs="OpenSymbol"/>
+    </w:rPr>
+  </w:style>
+  <w:style w:type="character" w:styleId="ListLabel62">
+    <w:name w:val="ListLabel 62"/>
+    <w:qFormat/>
+    <w:rPr>
+      <w:rFonts w:cs="OpenSymbol"/>
+    </w:rPr>
+  </w:style>
+  <w:style w:type="character" w:styleId="ListLabel63">
+    <w:name w:val="ListLabel 63"/>
+    <w:qFormat/>
+    <w:rPr>
+      <w:rFonts w:cs="OpenSymbol"/>
+    </w:rPr>
+  </w:style>
   <w:style w:type="paragraph" w:styleId="Heading">
     <w:name w:val="Heading"/>
     <w:basedOn w:val="Normal"/>

</xml_diff>